<commit_message>
Update cau a va edit, update report DA1
</commit_message>
<xml_diff>
--- a/report_DA01.docx
+++ b/report_DA01.docx
@@ -713,7 +713,7 @@
     </w:p>
     <w:tbl>
       <w:tblPr>
-        <w:tblStyle w:val="LiBang"/>
+        <w:tblStyle w:val="TableGrid"/>
         <w:tblW w:w="9547" w:type="dxa"/>
         <w:tblLayout w:type="fixed"/>
         <w:tblLook w:val="04A0" w:firstRow="1" w:lastRow="0" w:firstColumn="1" w:lastColumn="0" w:noHBand="0" w:noVBand="1"/>
@@ -1715,7 +1715,7 @@
     </w:p>
     <w:p>
       <w:pPr>
-        <w:pStyle w:val="oancuaDanhsach"/>
+        <w:pStyle w:val="ListParagraph"/>
         <w:numPr>
           <w:ilvl w:val="0"/>
           <w:numId w:val="9"/>
@@ -1739,7 +1739,7 @@
     </w:p>
     <w:p>
       <w:pPr>
-        <w:pStyle w:val="oancuaDanhsach"/>
+        <w:pStyle w:val="ListParagraph"/>
         <w:numPr>
           <w:ilvl w:val="0"/>
           <w:numId w:val="9"/>
@@ -1763,7 +1763,7 @@
     </w:p>
     <w:p>
       <w:pPr>
-        <w:pStyle w:val="oancuaDanhsach"/>
+        <w:pStyle w:val="ListParagraph"/>
         <w:numPr>
           <w:ilvl w:val="0"/>
           <w:numId w:val="9"/>
@@ -1787,7 +1787,7 @@
     </w:p>
     <w:p>
       <w:pPr>
-        <w:pStyle w:val="oancuaDanhsach"/>
+        <w:pStyle w:val="ListParagraph"/>
         <w:numPr>
           <w:ilvl w:val="0"/>
           <w:numId w:val="9"/>
@@ -1811,7 +1811,7 @@
     </w:p>
     <w:p>
       <w:pPr>
-        <w:pStyle w:val="oancuaDanhsach"/>
+        <w:pStyle w:val="ListParagraph"/>
         <w:numPr>
           <w:ilvl w:val="0"/>
           <w:numId w:val="9"/>
@@ -1835,7 +1835,7 @@
     </w:p>
     <w:p>
       <w:pPr>
-        <w:pStyle w:val="oancuaDanhsach"/>
+        <w:pStyle w:val="ListParagraph"/>
         <w:numPr>
           <w:ilvl w:val="0"/>
           <w:numId w:val="9"/>
@@ -1859,7 +1859,7 @@
     </w:p>
     <w:p>
       <w:pPr>
-        <w:pStyle w:val="oancuaDanhsach"/>
+        <w:pStyle w:val="ListParagraph"/>
         <w:numPr>
           <w:ilvl w:val="0"/>
           <w:numId w:val="9"/>
@@ -1899,7 +1899,7 @@
     </w:p>
     <w:p>
       <w:pPr>
-        <w:pStyle w:val="oancuaDanhsach"/>
+        <w:pStyle w:val="ListParagraph"/>
         <w:numPr>
           <w:ilvl w:val="1"/>
           <w:numId w:val="9"/>
@@ -1922,7 +1922,7 @@
     </w:p>
     <w:p>
       <w:pPr>
-        <w:pStyle w:val="oancuaDanhsach"/>
+        <w:pStyle w:val="ListParagraph"/>
         <w:numPr>
           <w:ilvl w:val="1"/>
           <w:numId w:val="9"/>
@@ -1945,7 +1945,7 @@
     </w:p>
     <w:p>
       <w:pPr>
-        <w:pStyle w:val="oancuaDanhsach"/>
+        <w:pStyle w:val="ListParagraph"/>
         <w:numPr>
           <w:ilvl w:val="0"/>
           <w:numId w:val="9"/>
@@ -1969,7 +1969,7 @@
     </w:p>
     <w:p>
       <w:pPr>
-        <w:pStyle w:val="oancuaDanhsach"/>
+        <w:pStyle w:val="ListParagraph"/>
         <w:numPr>
           <w:ilvl w:val="0"/>
           <w:numId w:val="9"/>
@@ -2005,7 +2005,7 @@
     </w:p>
     <w:p>
       <w:pPr>
-        <w:pStyle w:val="oancuaDanhsach"/>
+        <w:pStyle w:val="ListParagraph"/>
         <w:spacing w:after="0"/>
         <w:ind w:firstLine="0"/>
         <w:jc w:val="both"/>
@@ -2018,7 +2018,7 @@
     </w:p>
     <w:p>
       <w:pPr>
-        <w:pStyle w:val="oancuaDanhsach"/>
+        <w:pStyle w:val="ListParagraph"/>
         <w:spacing w:after="0"/>
         <w:ind w:firstLine="0"/>
         <w:jc w:val="both"/>
@@ -2043,7 +2043,7 @@
     </w:p>
     <w:p>
       <w:pPr>
-        <w:pStyle w:val="oancuaDanhsach"/>
+        <w:pStyle w:val="ListParagraph"/>
         <w:numPr>
           <w:ilvl w:val="0"/>
           <w:numId w:val="3"/>
@@ -2092,7 +2092,7 @@
     </w:p>
     <w:p>
       <w:pPr>
-        <w:pStyle w:val="oancuaDanhsach"/>
+        <w:pStyle w:val="ListParagraph"/>
         <w:numPr>
           <w:ilvl w:val="0"/>
           <w:numId w:val="3"/>
@@ -2125,7 +2125,7 @@
     </w:p>
     <w:p>
       <w:pPr>
-        <w:pStyle w:val="oancuaDanhsach"/>
+        <w:pStyle w:val="ListParagraph"/>
         <w:spacing w:after="0"/>
         <w:ind w:firstLine="0"/>
         <w:rPr>
@@ -2145,7 +2145,7 @@
     </w:p>
     <w:p>
       <w:pPr>
-        <w:pStyle w:val="oancuaDanhsach"/>
+        <w:pStyle w:val="ListParagraph"/>
         <w:spacing w:after="0"/>
         <w:ind w:firstLine="0"/>
         <w:rPr>
@@ -2165,7 +2165,7 @@
     </w:p>
     <w:p>
       <w:pPr>
-        <w:pStyle w:val="oancuaDanhsach"/>
+        <w:pStyle w:val="ListParagraph"/>
         <w:numPr>
           <w:ilvl w:val="0"/>
           <w:numId w:val="3"/>
@@ -2198,7 +2198,7 @@
     </w:p>
     <w:p>
       <w:pPr>
-        <w:pStyle w:val="oancuaDanhsach"/>
+        <w:pStyle w:val="ListParagraph"/>
         <w:numPr>
           <w:ilvl w:val="0"/>
           <w:numId w:val="3"/>
@@ -2222,7 +2222,7 @@
     </w:p>
     <w:p>
       <w:pPr>
-        <w:pStyle w:val="oancuaDanhsach"/>
+        <w:pStyle w:val="ListParagraph"/>
         <w:spacing w:after="0"/>
         <w:ind w:left="360" w:firstLine="0"/>
         <w:jc w:val="both"/>
@@ -2235,7 +2235,7 @@
     </w:p>
     <w:p>
       <w:pPr>
-        <w:pStyle w:val="oancuaDanhsach"/>
+        <w:pStyle w:val="ListParagraph"/>
         <w:spacing w:after="0"/>
         <w:ind w:left="360" w:firstLine="0"/>
         <w:jc w:val="both"/>
@@ -2248,7 +2248,7 @@
     </w:p>
     <w:p>
       <w:pPr>
-        <w:pStyle w:val="oancuaDanhsach"/>
+        <w:pStyle w:val="ListParagraph"/>
         <w:spacing w:after="0"/>
         <w:ind w:left="360" w:firstLine="0"/>
         <w:jc w:val="both"/>
@@ -2261,7 +2261,7 @@
     </w:p>
     <w:p>
       <w:pPr>
-        <w:pStyle w:val="oancuaDanhsach"/>
+        <w:pStyle w:val="ListParagraph"/>
         <w:spacing w:after="0"/>
         <w:ind w:left="360" w:firstLine="0"/>
         <w:jc w:val="both"/>
@@ -2274,7 +2274,7 @@
     </w:p>
     <w:p>
       <w:pPr>
-        <w:pStyle w:val="oancuaDanhsach"/>
+        <w:pStyle w:val="ListParagraph"/>
         <w:spacing w:after="0"/>
         <w:ind w:left="360" w:firstLine="0"/>
         <w:jc w:val="both"/>
@@ -2299,7 +2299,7 @@
     </w:p>
     <w:p>
       <w:pPr>
-        <w:pStyle w:val="oancuaDanhsach"/>
+        <w:pStyle w:val="ListParagraph"/>
         <w:numPr>
           <w:ilvl w:val="0"/>
           <w:numId w:val="4"/>
@@ -2329,7 +2329,7 @@
     </w:p>
     <w:p>
       <w:pPr>
-        <w:pStyle w:val="oancuaDanhsach"/>
+        <w:pStyle w:val="ListParagraph"/>
         <w:spacing w:after="0"/>
         <w:ind w:left="360" w:firstLine="0"/>
         <w:jc w:val="both"/>
@@ -2358,7 +2358,7 @@
     </w:p>
     <w:p>
       <w:pPr>
-        <w:pStyle w:val="oancuaDanhsach"/>
+        <w:pStyle w:val="ListParagraph"/>
         <w:numPr>
           <w:ilvl w:val="0"/>
           <w:numId w:val="5"/>
@@ -2382,7 +2382,7 @@
     </w:p>
     <w:p>
       <w:pPr>
-        <w:pStyle w:val="oancuaDanhsach"/>
+        <w:pStyle w:val="ListParagraph"/>
         <w:spacing w:after="0"/>
         <w:ind w:firstLine="0"/>
         <w:jc w:val="both"/>
@@ -2408,6 +2408,23 @@
         </w:rPr>
         <w:t>Câu truy vấn:</w:t>
       </w:r>
+    </w:p>
+    <w:p>
+      <w:pPr>
+        <w:tabs>
+          <w:tab w:val="clear" w:pos="1080"/>
+        </w:tabs>
+        <w:autoSpaceDE w:val="0"/>
+        <w:autoSpaceDN w:val="0"/>
+        <w:adjustRightInd w:val="0"/>
+        <w:spacing w:after="0" w:line="240" w:lineRule="auto"/>
+        <w:ind w:left="0" w:firstLine="0"/>
+        <w:rPr>
+          <w:rFonts w:ascii="Consolas" w:hAnsi="Consolas" w:cs="Consolas"/>
+          <w:sz w:val="19"/>
+          <w:szCs w:val="19"/>
+        </w:rPr>
+      </w:pPr>
     </w:p>
     <w:p>
       <w:pPr>
@@ -2421,10 +2438,8 @@
         <w:ind w:left="1440" w:firstLine="0"/>
         <w:rPr>
           <w:rFonts w:ascii="Consolas" w:hAnsi="Consolas" w:cs="Consolas"/>
-          <w:color w:val="000000"/>
-          <w:sz w:val="19"/>
-          <w:szCs w:val="19"/>
-          <w:highlight w:val="lightGray"/>
+          <w:sz w:val="19"/>
+          <w:szCs w:val="19"/>
         </w:rPr>
       </w:pPr>
       <w:r>
@@ -2433,17 +2448,14 @@
           <w:color w:val="0000FF"/>
           <w:sz w:val="19"/>
           <w:szCs w:val="19"/>
-          <w:highlight w:val="lightGray"/>
         </w:rPr>
         <w:t>Select</w:t>
       </w:r>
       <w:r>
         <w:rPr>
           <w:rFonts w:ascii="Consolas" w:hAnsi="Consolas" w:cs="Consolas"/>
-          <w:color w:val="000000"/>
-          <w:sz w:val="19"/>
-          <w:szCs w:val="19"/>
-          <w:highlight w:val="lightGray"/>
+          <w:sz w:val="19"/>
+          <w:szCs w:val="19"/>
         </w:rPr>
         <w:t xml:space="preserve"> sod</w:t>
       </w:r>
@@ -2453,17 +2465,14 @@
           <w:color w:val="808080"/>
           <w:sz w:val="19"/>
           <w:szCs w:val="19"/>
-          <w:highlight w:val="lightGray"/>
         </w:rPr>
         <w:t>.</w:t>
       </w:r>
       <w:r>
         <w:rPr>
           <w:rFonts w:ascii="Consolas" w:hAnsi="Consolas" w:cs="Consolas"/>
-          <w:color w:val="000000"/>
-          <w:sz w:val="19"/>
-          <w:szCs w:val="19"/>
-          <w:highlight w:val="lightGray"/>
+          <w:sz w:val="19"/>
+          <w:szCs w:val="19"/>
         </w:rPr>
         <w:t>ProductID</w:t>
       </w:r>
@@ -2473,17 +2482,14 @@
           <w:color w:val="808080"/>
           <w:sz w:val="19"/>
           <w:szCs w:val="19"/>
-          <w:highlight w:val="lightGray"/>
         </w:rPr>
         <w:t>,</w:t>
       </w:r>
       <w:r>
         <w:rPr>
           <w:rFonts w:ascii="Consolas" w:hAnsi="Consolas" w:cs="Consolas"/>
-          <w:color w:val="000000"/>
-          <w:sz w:val="19"/>
-          <w:szCs w:val="19"/>
-          <w:highlight w:val="lightGray"/>
+          <w:sz w:val="19"/>
+          <w:szCs w:val="19"/>
         </w:rPr>
         <w:t xml:space="preserve"> </w:t>
       </w:r>
@@ -2493,7 +2499,6 @@
           <w:color w:val="FF00FF"/>
           <w:sz w:val="19"/>
           <w:szCs w:val="19"/>
-          <w:highlight w:val="lightGray"/>
         </w:rPr>
         <w:t>SUM</w:t>
       </w:r>
@@ -2503,17 +2508,14 @@
           <w:color w:val="808080"/>
           <w:sz w:val="19"/>
           <w:szCs w:val="19"/>
-          <w:highlight w:val="lightGray"/>
         </w:rPr>
         <w:t>(</w:t>
       </w:r>
       <w:r>
         <w:rPr>
           <w:rFonts w:ascii="Consolas" w:hAnsi="Consolas" w:cs="Consolas"/>
-          <w:color w:val="000000"/>
-          <w:sz w:val="19"/>
-          <w:szCs w:val="19"/>
-          <w:highlight w:val="lightGray"/>
+          <w:sz w:val="19"/>
+          <w:szCs w:val="19"/>
         </w:rPr>
         <w:t>sod</w:t>
       </w:r>
@@ -2523,17 +2525,14 @@
           <w:color w:val="808080"/>
           <w:sz w:val="19"/>
           <w:szCs w:val="19"/>
-          <w:highlight w:val="lightGray"/>
         </w:rPr>
         <w:t>.</w:t>
       </w:r>
       <w:r>
         <w:rPr>
           <w:rFonts w:ascii="Consolas" w:hAnsi="Consolas" w:cs="Consolas"/>
-          <w:color w:val="000000"/>
-          <w:sz w:val="19"/>
-          <w:szCs w:val="19"/>
-          <w:highlight w:val="lightGray"/>
+          <w:sz w:val="19"/>
+          <w:szCs w:val="19"/>
         </w:rPr>
         <w:t>UnitPrice</w:t>
       </w:r>
@@ -2543,17 +2542,14 @@
           <w:color w:val="808080"/>
           <w:sz w:val="19"/>
           <w:szCs w:val="19"/>
-          <w:highlight w:val="lightGray"/>
         </w:rPr>
         <w:t>)</w:t>
       </w:r>
       <w:r>
         <w:rPr>
           <w:rFonts w:ascii="Consolas" w:hAnsi="Consolas" w:cs="Consolas"/>
-          <w:color w:val="000000"/>
-          <w:sz w:val="19"/>
-          <w:szCs w:val="19"/>
-          <w:highlight w:val="lightGray"/>
+          <w:sz w:val="19"/>
+          <w:szCs w:val="19"/>
         </w:rPr>
         <w:t xml:space="preserve"> </w:t>
       </w:r>
@@ -2563,17 +2559,14 @@
           <w:color w:val="0000FF"/>
           <w:sz w:val="19"/>
           <w:szCs w:val="19"/>
-          <w:highlight w:val="lightGray"/>
         </w:rPr>
         <w:t>as</w:t>
       </w:r>
       <w:r>
         <w:rPr>
           <w:rFonts w:ascii="Consolas" w:hAnsi="Consolas" w:cs="Consolas"/>
-          <w:color w:val="000000"/>
-          <w:sz w:val="19"/>
-          <w:szCs w:val="19"/>
-          <w:highlight w:val="lightGray"/>
+          <w:sz w:val="19"/>
+          <w:szCs w:val="19"/>
         </w:rPr>
         <w:t xml:space="preserve"> TongTien</w:t>
       </w:r>
@@ -2590,10 +2583,8 @@
         <w:ind w:left="1440" w:firstLine="0"/>
         <w:rPr>
           <w:rFonts w:ascii="Consolas" w:hAnsi="Consolas" w:cs="Consolas"/>
-          <w:color w:val="000000"/>
-          <w:sz w:val="19"/>
-          <w:szCs w:val="19"/>
-          <w:highlight w:val="lightGray"/>
+          <w:sz w:val="19"/>
+          <w:szCs w:val="19"/>
         </w:rPr>
       </w:pPr>
       <w:r>
@@ -2602,17 +2593,14 @@
           <w:color w:val="0000FF"/>
           <w:sz w:val="19"/>
           <w:szCs w:val="19"/>
-          <w:highlight w:val="lightGray"/>
         </w:rPr>
         <w:t>From</w:t>
       </w:r>
       <w:r>
         <w:rPr>
           <w:rFonts w:ascii="Consolas" w:hAnsi="Consolas" w:cs="Consolas"/>
-          <w:color w:val="000000"/>
-          <w:sz w:val="19"/>
-          <w:szCs w:val="19"/>
-          <w:highlight w:val="lightGray"/>
+          <w:sz w:val="19"/>
+          <w:szCs w:val="19"/>
         </w:rPr>
         <w:t xml:space="preserve"> dbo</w:t>
       </w:r>
@@ -2622,17 +2610,14 @@
           <w:color w:val="808080"/>
           <w:sz w:val="19"/>
           <w:szCs w:val="19"/>
-          <w:highlight w:val="lightGray"/>
         </w:rPr>
         <w:t>.</w:t>
       </w:r>
       <w:r>
         <w:rPr>
           <w:rFonts w:ascii="Consolas" w:hAnsi="Consolas" w:cs="Consolas"/>
-          <w:color w:val="000000"/>
-          <w:sz w:val="19"/>
-          <w:szCs w:val="19"/>
-          <w:highlight w:val="lightGray"/>
+          <w:sz w:val="19"/>
+          <w:szCs w:val="19"/>
         </w:rPr>
         <w:t xml:space="preserve">n_SalesOrderDetail </w:t>
       </w:r>
@@ -2642,17 +2627,14 @@
           <w:color w:val="0000FF"/>
           <w:sz w:val="19"/>
           <w:szCs w:val="19"/>
-          <w:highlight w:val="lightGray"/>
         </w:rPr>
         <w:t>as</w:t>
       </w:r>
       <w:r>
         <w:rPr>
           <w:rFonts w:ascii="Consolas" w:hAnsi="Consolas" w:cs="Consolas"/>
-          <w:color w:val="000000"/>
-          <w:sz w:val="19"/>
-          <w:szCs w:val="19"/>
-          <w:highlight w:val="lightGray"/>
+          <w:sz w:val="19"/>
+          <w:szCs w:val="19"/>
         </w:rPr>
         <w:t xml:space="preserve"> sod </w:t>
       </w:r>
@@ -2662,17 +2644,14 @@
           <w:color w:val="808080"/>
           <w:sz w:val="19"/>
           <w:szCs w:val="19"/>
-          <w:highlight w:val="lightGray"/>
         </w:rPr>
         <w:t>join</w:t>
       </w:r>
       <w:r>
         <w:rPr>
           <w:rFonts w:ascii="Consolas" w:hAnsi="Consolas" w:cs="Consolas"/>
-          <w:color w:val="000000"/>
-          <w:sz w:val="19"/>
-          <w:szCs w:val="19"/>
-          <w:highlight w:val="lightGray"/>
+          <w:sz w:val="19"/>
+          <w:szCs w:val="19"/>
         </w:rPr>
         <w:t xml:space="preserve"> dbo</w:t>
       </w:r>
@@ -2682,19 +2661,16 @@
           <w:color w:val="808080"/>
           <w:sz w:val="19"/>
           <w:szCs w:val="19"/>
-          <w:highlight w:val="lightGray"/>
         </w:rPr>
         <w:t>.</w:t>
       </w:r>
       <w:r>
         <w:rPr>
           <w:rFonts w:ascii="Consolas" w:hAnsi="Consolas" w:cs="Consolas"/>
-          <w:color w:val="000000"/>
-          <w:sz w:val="19"/>
-          <w:szCs w:val="19"/>
-          <w:highlight w:val="lightGray"/>
-        </w:rPr>
-        <w:t xml:space="preserve">n_Product </w:t>
+          <w:sz w:val="19"/>
+          <w:szCs w:val="19"/>
+        </w:rPr>
+        <w:t xml:space="preserve">n_SalesOrderHeader </w:t>
       </w:r>
       <w:r>
         <w:rPr>
@@ -2702,189 +2678,24 @@
           <w:color w:val="0000FF"/>
           <w:sz w:val="19"/>
           <w:szCs w:val="19"/>
-          <w:highlight w:val="lightGray"/>
         </w:rPr>
         <w:t>as</w:t>
       </w:r>
       <w:r>
         <w:rPr>
           <w:rFonts w:ascii="Consolas" w:hAnsi="Consolas" w:cs="Consolas"/>
-          <w:color w:val="000000"/>
-          <w:sz w:val="19"/>
-          <w:szCs w:val="19"/>
-          <w:highlight w:val="lightGray"/>
-        </w:rPr>
-        <w:t xml:space="preserve"> pro </w:t>
-      </w:r>
-      <w:r>
-        <w:rPr>
-          <w:rFonts w:ascii="Consolas" w:hAnsi="Consolas" w:cs="Consolas"/>
-          <w:color w:val="0000FF"/>
-          <w:sz w:val="19"/>
-          <w:szCs w:val="19"/>
-          <w:highlight w:val="lightGray"/>
-        </w:rPr>
-        <w:t>on</w:t>
-      </w:r>
-      <w:r>
-        <w:rPr>
-          <w:rFonts w:ascii="Consolas" w:hAnsi="Consolas" w:cs="Consolas"/>
-          <w:color w:val="808080"/>
-          <w:sz w:val="19"/>
-          <w:szCs w:val="19"/>
-          <w:highlight w:val="lightGray"/>
-        </w:rPr>
-        <w:t>(</w:t>
-      </w:r>
-      <w:r>
-        <w:rPr>
-          <w:rFonts w:ascii="Consolas" w:hAnsi="Consolas" w:cs="Consolas"/>
-          <w:color w:val="000000"/>
-          <w:sz w:val="19"/>
-          <w:szCs w:val="19"/>
-          <w:highlight w:val="lightGray"/>
-        </w:rPr>
-        <w:t>sod</w:t>
-      </w:r>
-      <w:r>
-        <w:rPr>
-          <w:rFonts w:ascii="Consolas" w:hAnsi="Consolas" w:cs="Consolas"/>
-          <w:color w:val="808080"/>
-          <w:sz w:val="19"/>
-          <w:szCs w:val="19"/>
-          <w:highlight w:val="lightGray"/>
-        </w:rPr>
-        <w:t>.</w:t>
-      </w:r>
-      <w:r>
-        <w:rPr>
-          <w:rFonts w:ascii="Consolas" w:hAnsi="Consolas" w:cs="Consolas"/>
-          <w:color w:val="000000"/>
-          <w:sz w:val="19"/>
-          <w:szCs w:val="19"/>
-          <w:highlight w:val="lightGray"/>
-        </w:rPr>
-        <w:t xml:space="preserve">ProductID </w:t>
-      </w:r>
-      <w:r>
-        <w:rPr>
-          <w:rFonts w:ascii="Consolas" w:hAnsi="Consolas" w:cs="Consolas"/>
-          <w:color w:val="808080"/>
-          <w:sz w:val="19"/>
-          <w:szCs w:val="19"/>
-          <w:highlight w:val="lightGray"/>
-        </w:rPr>
-        <w:t>=</w:t>
-      </w:r>
-      <w:r>
-        <w:rPr>
-          <w:rFonts w:ascii="Consolas" w:hAnsi="Consolas" w:cs="Consolas"/>
-          <w:color w:val="000000"/>
-          <w:sz w:val="19"/>
-          <w:szCs w:val="19"/>
-          <w:highlight w:val="lightGray"/>
-        </w:rPr>
-        <w:t xml:space="preserve"> pro</w:t>
-      </w:r>
-      <w:r>
-        <w:rPr>
-          <w:rFonts w:ascii="Consolas" w:hAnsi="Consolas" w:cs="Consolas"/>
-          <w:color w:val="808080"/>
-          <w:sz w:val="19"/>
-          <w:szCs w:val="19"/>
-          <w:highlight w:val="lightGray"/>
-        </w:rPr>
-        <w:t>.</w:t>
-      </w:r>
-      <w:r>
-        <w:rPr>
-          <w:rFonts w:ascii="Consolas" w:hAnsi="Consolas" w:cs="Consolas"/>
-          <w:color w:val="000000"/>
-          <w:sz w:val="19"/>
-          <w:szCs w:val="19"/>
-          <w:highlight w:val="lightGray"/>
-        </w:rPr>
-        <w:t>ProductID</w:t>
-      </w:r>
-      <w:r>
-        <w:rPr>
-          <w:rFonts w:ascii="Consolas" w:hAnsi="Consolas" w:cs="Consolas"/>
-          <w:color w:val="808080"/>
-          <w:sz w:val="19"/>
-          <w:szCs w:val="19"/>
-          <w:highlight w:val="lightGray"/>
-        </w:rPr>
-        <w:t>)</w:t>
-      </w:r>
-      <w:r>
-        <w:rPr>
-          <w:rFonts w:ascii="Consolas" w:hAnsi="Consolas" w:cs="Consolas"/>
-          <w:color w:val="000000"/>
-          <w:sz w:val="19"/>
-          <w:szCs w:val="19"/>
-          <w:highlight w:val="lightGray"/>
-        </w:rPr>
-        <w:t xml:space="preserve"> </w:t>
-      </w:r>
-      <w:r>
-        <w:rPr>
-          <w:rFonts w:ascii="Consolas" w:hAnsi="Consolas" w:cs="Consolas"/>
-          <w:color w:val="808080"/>
-          <w:sz w:val="19"/>
-          <w:szCs w:val="19"/>
-          <w:highlight w:val="lightGray"/>
-        </w:rPr>
-        <w:t>join</w:t>
-      </w:r>
-      <w:r>
-        <w:rPr>
-          <w:rFonts w:ascii="Consolas" w:hAnsi="Consolas" w:cs="Consolas"/>
-          <w:color w:val="000000"/>
-          <w:sz w:val="19"/>
-          <w:szCs w:val="19"/>
-          <w:highlight w:val="lightGray"/>
-        </w:rPr>
-        <w:t xml:space="preserve"> dbo</w:t>
-      </w:r>
-      <w:r>
-        <w:rPr>
-          <w:rFonts w:ascii="Consolas" w:hAnsi="Consolas" w:cs="Consolas"/>
-          <w:color w:val="808080"/>
-          <w:sz w:val="19"/>
-          <w:szCs w:val="19"/>
-          <w:highlight w:val="lightGray"/>
-        </w:rPr>
-        <w:t>.</w:t>
-      </w:r>
-      <w:r>
-        <w:rPr>
-          <w:rFonts w:ascii="Consolas" w:hAnsi="Consolas" w:cs="Consolas"/>
-          <w:color w:val="000000"/>
-          <w:sz w:val="19"/>
-          <w:szCs w:val="19"/>
-          <w:highlight w:val="lightGray"/>
-        </w:rPr>
-        <w:t xml:space="preserve">n_SalesOrderHeader </w:t>
-      </w:r>
-      <w:r>
-        <w:rPr>
-          <w:rFonts w:ascii="Consolas" w:hAnsi="Consolas" w:cs="Consolas"/>
-          <w:color w:val="0000FF"/>
-          <w:sz w:val="19"/>
-          <w:szCs w:val="19"/>
-          <w:highlight w:val="lightGray"/>
-        </w:rPr>
-        <w:t>as</w:t>
-      </w:r>
-      <w:r>
-        <w:rPr>
-          <w:rFonts w:ascii="Consolas" w:hAnsi="Consolas" w:cs="Consolas"/>
-          <w:color w:val="000000"/>
-          <w:sz w:val="19"/>
-          <w:szCs w:val="19"/>
-          <w:highlight w:val="lightGray"/>
+          <w:sz w:val="19"/>
+          <w:szCs w:val="19"/>
         </w:rPr>
         <w:t xml:space="preserve"> soh</w:t>
+      </w:r>
+      <w:r>
+        <w:rPr>
+          <w:rFonts w:ascii="Consolas" w:hAnsi="Consolas" w:cs="Consolas"/>
+          <w:sz w:val="19"/>
+          <w:szCs w:val="19"/>
+        </w:rPr>
+        <w:tab/>
       </w:r>
     </w:p>
     <w:p>
@@ -2899,10 +2710,8 @@
         <w:ind w:left="1440" w:firstLine="0"/>
         <w:rPr>
           <w:rFonts w:ascii="Consolas" w:hAnsi="Consolas" w:cs="Consolas"/>
-          <w:color w:val="000000"/>
-          <w:sz w:val="19"/>
-          <w:szCs w:val="19"/>
-          <w:highlight w:val="lightGray"/>
+          <w:sz w:val="19"/>
+          <w:szCs w:val="19"/>
         </w:rPr>
       </w:pPr>
       <w:r>
@@ -2911,7 +2720,6 @@
           <w:color w:val="0000FF"/>
           <w:sz w:val="19"/>
           <w:szCs w:val="19"/>
-          <w:highlight w:val="lightGray"/>
         </w:rPr>
         <w:t>on</w:t>
       </w:r>
@@ -2921,17 +2729,14 @@
           <w:color w:val="808080"/>
           <w:sz w:val="19"/>
           <w:szCs w:val="19"/>
-          <w:highlight w:val="lightGray"/>
         </w:rPr>
         <w:t>(</w:t>
       </w:r>
       <w:r>
         <w:rPr>
           <w:rFonts w:ascii="Consolas" w:hAnsi="Consolas" w:cs="Consolas"/>
-          <w:color w:val="000000"/>
-          <w:sz w:val="19"/>
-          <w:szCs w:val="19"/>
-          <w:highlight w:val="lightGray"/>
+          <w:sz w:val="19"/>
+          <w:szCs w:val="19"/>
         </w:rPr>
         <w:t>sod</w:t>
       </w:r>
@@ -2941,17 +2746,14 @@
           <w:color w:val="808080"/>
           <w:sz w:val="19"/>
           <w:szCs w:val="19"/>
-          <w:highlight w:val="lightGray"/>
         </w:rPr>
         <w:t>.</w:t>
       </w:r>
       <w:r>
         <w:rPr>
           <w:rFonts w:ascii="Consolas" w:hAnsi="Consolas" w:cs="Consolas"/>
-          <w:color w:val="000000"/>
-          <w:sz w:val="19"/>
-          <w:szCs w:val="19"/>
-          <w:highlight w:val="lightGray"/>
+          <w:sz w:val="19"/>
+          <w:szCs w:val="19"/>
         </w:rPr>
         <w:t xml:space="preserve">SalesOrderID </w:t>
       </w:r>
@@ -2961,17 +2763,14 @@
           <w:color w:val="808080"/>
           <w:sz w:val="19"/>
           <w:szCs w:val="19"/>
-          <w:highlight w:val="lightGray"/>
         </w:rPr>
         <w:t>=</w:t>
       </w:r>
       <w:r>
         <w:rPr>
           <w:rFonts w:ascii="Consolas" w:hAnsi="Consolas" w:cs="Consolas"/>
-          <w:color w:val="000000"/>
-          <w:sz w:val="19"/>
-          <w:szCs w:val="19"/>
-          <w:highlight w:val="lightGray"/>
+          <w:sz w:val="19"/>
+          <w:szCs w:val="19"/>
         </w:rPr>
         <w:t xml:space="preserve"> soh</w:t>
       </w:r>
@@ -2981,17 +2780,14 @@
           <w:color w:val="808080"/>
           <w:sz w:val="19"/>
           <w:szCs w:val="19"/>
-          <w:highlight w:val="lightGray"/>
         </w:rPr>
         <w:t>.</w:t>
       </w:r>
       <w:r>
         <w:rPr>
           <w:rFonts w:ascii="Consolas" w:hAnsi="Consolas" w:cs="Consolas"/>
-          <w:color w:val="000000"/>
-          <w:sz w:val="19"/>
-          <w:szCs w:val="19"/>
-          <w:highlight w:val="lightGray"/>
+          <w:sz w:val="19"/>
+          <w:szCs w:val="19"/>
         </w:rPr>
         <w:t>SalesOrderID</w:t>
       </w:r>
@@ -3001,7 +2797,6 @@
           <w:color w:val="808080"/>
           <w:sz w:val="19"/>
           <w:szCs w:val="19"/>
-          <w:highlight w:val="lightGray"/>
         </w:rPr>
         <w:t>)</w:t>
       </w:r>
@@ -3018,10 +2813,8 @@
         <w:ind w:left="1440" w:firstLine="0"/>
         <w:rPr>
           <w:rFonts w:ascii="Consolas" w:hAnsi="Consolas" w:cs="Consolas"/>
-          <w:color w:val="000000"/>
-          <w:sz w:val="19"/>
-          <w:szCs w:val="19"/>
-          <w:highlight w:val="lightGray"/>
+          <w:sz w:val="19"/>
+          <w:szCs w:val="19"/>
         </w:rPr>
       </w:pPr>
       <w:r>
@@ -3030,17 +2823,14 @@
           <w:color w:val="0000FF"/>
           <w:sz w:val="19"/>
           <w:szCs w:val="19"/>
-          <w:highlight w:val="lightGray"/>
-        </w:rPr>
-        <w:t>where</w:t>
-      </w:r>
-      <w:r>
-        <w:rPr>
-          <w:rFonts w:ascii="Consolas" w:hAnsi="Consolas" w:cs="Consolas"/>
-          <w:color w:val="000000"/>
-          <w:sz w:val="19"/>
-          <w:szCs w:val="19"/>
-          <w:highlight w:val="lightGray"/>
+        </w:rPr>
+        <w:t>Where</w:t>
+      </w:r>
+      <w:r>
+        <w:rPr>
+          <w:rFonts w:ascii="Consolas" w:hAnsi="Consolas" w:cs="Consolas"/>
+          <w:sz w:val="19"/>
+          <w:szCs w:val="19"/>
         </w:rPr>
         <w:t xml:space="preserve"> soh</w:t>
       </w:r>
@@ -3050,19 +2840,16 @@
           <w:color w:val="808080"/>
           <w:sz w:val="19"/>
           <w:szCs w:val="19"/>
-          <w:highlight w:val="lightGray"/>
         </w:rPr>
         <w:t>.</w:t>
       </w:r>
       <w:r>
         <w:rPr>
           <w:rFonts w:ascii="Consolas" w:hAnsi="Consolas" w:cs="Consolas"/>
-          <w:color w:val="000000"/>
-          <w:sz w:val="19"/>
-          <w:szCs w:val="19"/>
-          <w:highlight w:val="lightGray"/>
-        </w:rPr>
-        <w:t xml:space="preserve">DueDate </w:t>
+          <w:sz w:val="19"/>
+          <w:szCs w:val="19"/>
+        </w:rPr>
+        <w:t xml:space="preserve">OrderDate </w:t>
       </w:r>
       <w:r>
         <w:rPr>
@@ -3070,17 +2857,14 @@
           <w:color w:val="808080"/>
           <w:sz w:val="19"/>
           <w:szCs w:val="19"/>
-          <w:highlight w:val="lightGray"/>
         </w:rPr>
         <w:t>&lt;</w:t>
       </w:r>
       <w:r>
         <w:rPr>
           <w:rFonts w:ascii="Consolas" w:hAnsi="Consolas" w:cs="Consolas"/>
-          <w:color w:val="000000"/>
-          <w:sz w:val="19"/>
-          <w:szCs w:val="19"/>
-          <w:highlight w:val="lightGray"/>
+          <w:sz w:val="19"/>
+          <w:szCs w:val="19"/>
         </w:rPr>
         <w:t xml:space="preserve"> </w:t>
       </w:r>
@@ -3090,9 +2874,67 @@
           <w:color w:val="FF0000"/>
           <w:sz w:val="19"/>
           <w:szCs w:val="19"/>
-          <w:highlight w:val="lightGray"/>
         </w:rPr>
         <w:t>'2014-05-15'</w:t>
+      </w:r>
+      <w:r>
+        <w:rPr>
+          <w:rFonts w:ascii="Consolas" w:hAnsi="Consolas" w:cs="Consolas"/>
+          <w:sz w:val="19"/>
+          <w:szCs w:val="19"/>
+        </w:rPr>
+        <w:t xml:space="preserve"> </w:t>
+      </w:r>
+      <w:r>
+        <w:rPr>
+          <w:rFonts w:ascii="Consolas" w:hAnsi="Consolas" w:cs="Consolas"/>
+          <w:color w:val="808080"/>
+          <w:sz w:val="19"/>
+          <w:szCs w:val="19"/>
+        </w:rPr>
+        <w:t>and</w:t>
+      </w:r>
+      <w:r>
+        <w:rPr>
+          <w:rFonts w:ascii="Consolas" w:hAnsi="Consolas" w:cs="Consolas"/>
+          <w:sz w:val="19"/>
+          <w:szCs w:val="19"/>
+        </w:rPr>
+        <w:t xml:space="preserve"> sod</w:t>
+      </w:r>
+      <w:r>
+        <w:rPr>
+          <w:rFonts w:ascii="Consolas" w:hAnsi="Consolas" w:cs="Consolas"/>
+          <w:color w:val="808080"/>
+          <w:sz w:val="19"/>
+          <w:szCs w:val="19"/>
+        </w:rPr>
+        <w:t>.</w:t>
+      </w:r>
+      <w:r>
+        <w:rPr>
+          <w:rFonts w:ascii="Consolas" w:hAnsi="Consolas" w:cs="Consolas"/>
+          <w:sz w:val="19"/>
+          <w:szCs w:val="19"/>
+        </w:rPr>
+        <w:t xml:space="preserve">ProductID </w:t>
+      </w:r>
+      <w:r>
+        <w:rPr>
+          <w:rFonts w:ascii="Consolas" w:hAnsi="Consolas" w:cs="Consolas"/>
+          <w:color w:val="808080"/>
+          <w:sz w:val="19"/>
+          <w:szCs w:val="19"/>
+        </w:rPr>
+        <w:t>=</w:t>
+      </w:r>
+      <w:r>
+        <w:rPr>
+          <w:rFonts w:ascii="Consolas" w:hAnsi="Consolas" w:cs="Consolas"/>
+          <w:sz w:val="19"/>
+          <w:szCs w:val="19"/>
+        </w:rPr>
+        <w:t xml:space="preserve"> </w:t>
       </w:r>
     </w:p>
     <w:p>
@@ -3107,10 +2949,8 @@
         <w:ind w:left="1440" w:firstLine="0"/>
         <w:rPr>
           <w:rFonts w:ascii="Consolas" w:hAnsi="Consolas" w:cs="Consolas"/>
-          <w:color w:val="000000"/>
-          <w:sz w:val="19"/>
-          <w:szCs w:val="19"/>
-          <w:highlight w:val="lightGray"/>
+          <w:sz w:val="19"/>
+          <w:szCs w:val="19"/>
         </w:rPr>
       </w:pPr>
       <w:r>
@@ -3119,17 +2959,261 @@
           <w:color w:val="0000FF"/>
           <w:sz w:val="19"/>
           <w:szCs w:val="19"/>
-          <w:highlight w:val="lightGray"/>
+        </w:rPr>
+        <w:tab/>
+      </w:r>
+      <w:r>
+        <w:rPr>
+          <w:rFonts w:ascii="Consolas" w:hAnsi="Consolas" w:cs="Consolas"/>
+          <w:color w:val="808080"/>
+          <w:sz w:val="19"/>
+          <w:szCs w:val="19"/>
+        </w:rPr>
+        <w:t>(</w:t>
+      </w:r>
+      <w:r>
+        <w:rPr>
+          <w:rFonts w:ascii="Consolas" w:hAnsi="Consolas" w:cs="Consolas"/>
+          <w:color w:val="0000FF"/>
+          <w:sz w:val="19"/>
+          <w:szCs w:val="19"/>
+        </w:rPr>
+        <w:t>Select</w:t>
+      </w:r>
+      <w:r>
+        <w:rPr>
+          <w:rFonts w:ascii="Consolas" w:hAnsi="Consolas" w:cs="Consolas"/>
+          <w:sz w:val="19"/>
+          <w:szCs w:val="19"/>
+        </w:rPr>
+        <w:t xml:space="preserve"> pro</w:t>
+      </w:r>
+      <w:r>
+        <w:rPr>
+          <w:rFonts w:ascii="Consolas" w:hAnsi="Consolas" w:cs="Consolas"/>
+          <w:color w:val="808080"/>
+          <w:sz w:val="19"/>
+          <w:szCs w:val="19"/>
+        </w:rPr>
+        <w:t>.</w:t>
+      </w:r>
+      <w:r>
+        <w:rPr>
+          <w:rFonts w:ascii="Consolas" w:hAnsi="Consolas" w:cs="Consolas"/>
+          <w:sz w:val="19"/>
+          <w:szCs w:val="19"/>
+        </w:rPr>
+        <w:t>ProductID</w:t>
+      </w:r>
+    </w:p>
+    <w:p>
+      <w:pPr>
+        <w:tabs>
+          <w:tab w:val="clear" w:pos="1080"/>
+        </w:tabs>
+        <w:autoSpaceDE w:val="0"/>
+        <w:autoSpaceDN w:val="0"/>
+        <w:adjustRightInd w:val="0"/>
+        <w:spacing w:after="0" w:line="240" w:lineRule="auto"/>
+        <w:ind w:left="1440" w:firstLine="0"/>
+        <w:rPr>
+          <w:rFonts w:ascii="Consolas" w:hAnsi="Consolas" w:cs="Consolas"/>
+          <w:sz w:val="19"/>
+          <w:szCs w:val="19"/>
+        </w:rPr>
+      </w:pPr>
+      <w:r>
+        <w:rPr>
+          <w:rFonts w:ascii="Consolas" w:hAnsi="Consolas" w:cs="Consolas"/>
+          <w:sz w:val="19"/>
+          <w:szCs w:val="19"/>
+        </w:rPr>
+        <w:tab/>
+      </w:r>
+      <w:r>
+        <w:rPr>
+          <w:rFonts w:ascii="Consolas" w:hAnsi="Consolas" w:cs="Consolas"/>
+          <w:color w:val="0000FF"/>
+          <w:sz w:val="19"/>
+          <w:szCs w:val="19"/>
+        </w:rPr>
+        <w:t>From</w:t>
+      </w:r>
+      <w:r>
+        <w:rPr>
+          <w:rFonts w:ascii="Consolas" w:hAnsi="Consolas" w:cs="Consolas"/>
+          <w:sz w:val="19"/>
+          <w:szCs w:val="19"/>
+        </w:rPr>
+        <w:t xml:space="preserve"> dbo</w:t>
+      </w:r>
+      <w:r>
+        <w:rPr>
+          <w:rFonts w:ascii="Consolas" w:hAnsi="Consolas" w:cs="Consolas"/>
+          <w:color w:val="808080"/>
+          <w:sz w:val="19"/>
+          <w:szCs w:val="19"/>
+        </w:rPr>
+        <w:t>.</w:t>
+      </w:r>
+      <w:r>
+        <w:rPr>
+          <w:rFonts w:ascii="Consolas" w:hAnsi="Consolas" w:cs="Consolas"/>
+          <w:sz w:val="19"/>
+          <w:szCs w:val="19"/>
+        </w:rPr>
+        <w:t xml:space="preserve">n_Product </w:t>
+      </w:r>
+      <w:r>
+        <w:rPr>
+          <w:rFonts w:ascii="Consolas" w:hAnsi="Consolas" w:cs="Consolas"/>
+          <w:color w:val="0000FF"/>
+          <w:sz w:val="19"/>
+          <w:szCs w:val="19"/>
+        </w:rPr>
+        <w:t>as</w:t>
+      </w:r>
+      <w:r>
+        <w:rPr>
+          <w:rFonts w:ascii="Consolas" w:hAnsi="Consolas" w:cs="Consolas"/>
+          <w:sz w:val="19"/>
+          <w:szCs w:val="19"/>
+        </w:rPr>
+        <w:t xml:space="preserve"> pro</w:t>
+      </w:r>
+    </w:p>
+    <w:p>
+      <w:pPr>
+        <w:tabs>
+          <w:tab w:val="clear" w:pos="1080"/>
+        </w:tabs>
+        <w:autoSpaceDE w:val="0"/>
+        <w:autoSpaceDN w:val="0"/>
+        <w:adjustRightInd w:val="0"/>
+        <w:spacing w:after="0" w:line="240" w:lineRule="auto"/>
+        <w:ind w:left="1440" w:firstLine="0"/>
+        <w:rPr>
+          <w:rFonts w:ascii="Consolas" w:hAnsi="Consolas" w:cs="Consolas"/>
+          <w:sz w:val="19"/>
+          <w:szCs w:val="19"/>
+        </w:rPr>
+      </w:pPr>
+      <w:r>
+        <w:rPr>
+          <w:rFonts w:ascii="Consolas" w:hAnsi="Consolas" w:cs="Consolas"/>
+          <w:sz w:val="19"/>
+          <w:szCs w:val="19"/>
+        </w:rPr>
+        <w:tab/>
+      </w:r>
+      <w:r>
+        <w:rPr>
+          <w:rFonts w:ascii="Consolas" w:hAnsi="Consolas" w:cs="Consolas"/>
+          <w:color w:val="0000FF"/>
+          <w:sz w:val="19"/>
+          <w:szCs w:val="19"/>
+        </w:rPr>
+        <w:t>where</w:t>
+      </w:r>
+      <w:r>
+        <w:rPr>
+          <w:rFonts w:ascii="Consolas" w:hAnsi="Consolas" w:cs="Consolas"/>
+          <w:sz w:val="19"/>
+          <w:szCs w:val="19"/>
+        </w:rPr>
+        <w:t xml:space="preserve"> sod</w:t>
+      </w:r>
+      <w:r>
+        <w:rPr>
+          <w:rFonts w:ascii="Consolas" w:hAnsi="Consolas" w:cs="Consolas"/>
+          <w:color w:val="808080"/>
+          <w:sz w:val="19"/>
+          <w:szCs w:val="19"/>
+        </w:rPr>
+        <w:t>.</w:t>
+      </w:r>
+      <w:r>
+        <w:rPr>
+          <w:rFonts w:ascii="Consolas" w:hAnsi="Consolas" w:cs="Consolas"/>
+          <w:sz w:val="19"/>
+          <w:szCs w:val="19"/>
+        </w:rPr>
+        <w:t xml:space="preserve">ProductID </w:t>
+      </w:r>
+      <w:r>
+        <w:rPr>
+          <w:rFonts w:ascii="Consolas" w:hAnsi="Consolas" w:cs="Consolas"/>
+          <w:color w:val="808080"/>
+          <w:sz w:val="19"/>
+          <w:szCs w:val="19"/>
+        </w:rPr>
+        <w:t>=</w:t>
+      </w:r>
+      <w:r>
+        <w:rPr>
+          <w:rFonts w:ascii="Consolas" w:hAnsi="Consolas" w:cs="Consolas"/>
+          <w:sz w:val="19"/>
+          <w:szCs w:val="19"/>
+        </w:rPr>
+        <w:t xml:space="preserve"> pro</w:t>
+      </w:r>
+      <w:r>
+        <w:rPr>
+          <w:rFonts w:ascii="Consolas" w:hAnsi="Consolas" w:cs="Consolas"/>
+          <w:color w:val="808080"/>
+          <w:sz w:val="19"/>
+          <w:szCs w:val="19"/>
+        </w:rPr>
+        <w:t>.</w:t>
+      </w:r>
+      <w:r>
+        <w:rPr>
+          <w:rFonts w:ascii="Consolas" w:hAnsi="Consolas" w:cs="Consolas"/>
+          <w:sz w:val="19"/>
+          <w:szCs w:val="19"/>
+        </w:rPr>
+        <w:t>ProductID</w:t>
+      </w:r>
+      <w:r>
+        <w:rPr>
+          <w:rFonts w:ascii="Consolas" w:hAnsi="Consolas" w:cs="Consolas"/>
+          <w:color w:val="808080"/>
+          <w:sz w:val="19"/>
+          <w:szCs w:val="19"/>
+        </w:rPr>
+        <w:t>)</w:t>
+      </w:r>
+    </w:p>
+    <w:p>
+      <w:pPr>
+        <w:tabs>
+          <w:tab w:val="clear" w:pos="1080"/>
+        </w:tabs>
+        <w:autoSpaceDE w:val="0"/>
+        <w:autoSpaceDN w:val="0"/>
+        <w:adjustRightInd w:val="0"/>
+        <w:spacing w:after="0" w:line="240" w:lineRule="auto"/>
+        <w:ind w:left="1440" w:firstLine="0"/>
+        <w:rPr>
+          <w:rFonts w:ascii="Consolas" w:hAnsi="Consolas" w:cs="Consolas"/>
+          <w:sz w:val="19"/>
+          <w:szCs w:val="19"/>
+        </w:rPr>
+      </w:pPr>
+      <w:r>
+        <w:rPr>
+          <w:rFonts w:ascii="Consolas" w:hAnsi="Consolas" w:cs="Consolas"/>
+          <w:color w:val="0000FF"/>
+          <w:sz w:val="19"/>
+          <w:szCs w:val="19"/>
         </w:rPr>
         <w:t>Group</w:t>
       </w:r>
       <w:r>
         <w:rPr>
           <w:rFonts w:ascii="Consolas" w:hAnsi="Consolas" w:cs="Consolas"/>
-          <w:color w:val="000000"/>
-          <w:sz w:val="19"/>
-          <w:szCs w:val="19"/>
-          <w:highlight w:val="lightGray"/>
+          <w:sz w:val="19"/>
+          <w:szCs w:val="19"/>
         </w:rPr>
         <w:t xml:space="preserve"> </w:t>
       </w:r>
@@ -3139,17 +3223,14 @@
           <w:color w:val="0000FF"/>
           <w:sz w:val="19"/>
           <w:szCs w:val="19"/>
-          <w:highlight w:val="lightGray"/>
         </w:rPr>
         <w:t>by</w:t>
       </w:r>
       <w:r>
         <w:rPr>
           <w:rFonts w:ascii="Consolas" w:hAnsi="Consolas" w:cs="Consolas"/>
-          <w:color w:val="000000"/>
-          <w:sz w:val="19"/>
-          <w:szCs w:val="19"/>
-          <w:highlight w:val="lightGray"/>
+          <w:sz w:val="19"/>
+          <w:szCs w:val="19"/>
         </w:rPr>
         <w:t xml:space="preserve"> sod</w:t>
       </w:r>
@@ -3159,19 +3240,102 @@
           <w:color w:val="808080"/>
           <w:sz w:val="19"/>
           <w:szCs w:val="19"/>
-          <w:highlight w:val="lightGray"/>
         </w:rPr>
         <w:t>.</w:t>
       </w:r>
       <w:r>
         <w:rPr>
           <w:rFonts w:ascii="Consolas" w:hAnsi="Consolas" w:cs="Consolas"/>
-          <w:color w:val="000000"/>
-          <w:sz w:val="19"/>
-          <w:szCs w:val="19"/>
-          <w:highlight w:val="lightGray"/>
+          <w:sz w:val="19"/>
+          <w:szCs w:val="19"/>
         </w:rPr>
         <w:t xml:space="preserve">ProductID </w:t>
+      </w:r>
+      <w:r>
+        <w:rPr>
+          <w:rFonts w:ascii="Consolas" w:hAnsi="Consolas" w:cs="Consolas"/>
+          <w:sz w:val="19"/>
+          <w:szCs w:val="19"/>
+        </w:rPr>
+        <w:tab/>
+      </w:r>
+    </w:p>
+    <w:p>
+      <w:pPr>
+        <w:tabs>
+          <w:tab w:val="clear" w:pos="1080"/>
+        </w:tabs>
+        <w:autoSpaceDE w:val="0"/>
+        <w:autoSpaceDN w:val="0"/>
+        <w:adjustRightInd w:val="0"/>
+        <w:spacing w:after="0" w:line="240" w:lineRule="auto"/>
+        <w:ind w:left="1440" w:firstLine="0"/>
+        <w:rPr>
+          <w:rFonts w:ascii="Consolas" w:hAnsi="Consolas" w:cs="Consolas"/>
+          <w:color w:val="0000FF"/>
+          <w:sz w:val="19"/>
+          <w:szCs w:val="19"/>
+        </w:rPr>
+      </w:pPr>
+      <w:r>
+        <w:rPr>
+          <w:rFonts w:ascii="Consolas" w:hAnsi="Consolas" w:cs="Consolas"/>
+          <w:color w:val="0000FF"/>
+          <w:sz w:val="19"/>
+          <w:szCs w:val="19"/>
+        </w:rPr>
+        <w:t>Order</w:t>
+      </w:r>
+      <w:r>
+        <w:rPr>
+          <w:rFonts w:ascii="Consolas" w:hAnsi="Consolas" w:cs="Consolas"/>
+          <w:sz w:val="19"/>
+          <w:szCs w:val="19"/>
+        </w:rPr>
+        <w:t xml:space="preserve"> </w:t>
+      </w:r>
+      <w:r>
+        <w:rPr>
+          <w:rFonts w:ascii="Consolas" w:hAnsi="Consolas" w:cs="Consolas"/>
+          <w:color w:val="0000FF"/>
+          <w:sz w:val="19"/>
+          <w:szCs w:val="19"/>
+        </w:rPr>
+        <w:t>by</w:t>
+      </w:r>
+      <w:r>
+        <w:rPr>
+          <w:rFonts w:ascii="Consolas" w:hAnsi="Consolas" w:cs="Consolas"/>
+          <w:sz w:val="19"/>
+          <w:szCs w:val="19"/>
+        </w:rPr>
+        <w:t xml:space="preserve"> sod</w:t>
+      </w:r>
+      <w:r>
+        <w:rPr>
+          <w:rFonts w:ascii="Consolas" w:hAnsi="Consolas" w:cs="Consolas"/>
+          <w:color w:val="808080"/>
+          <w:sz w:val="19"/>
+          <w:szCs w:val="19"/>
+        </w:rPr>
+        <w:t>.</w:t>
+      </w:r>
+      <w:r>
+        <w:rPr>
+          <w:rFonts w:ascii="Consolas" w:hAnsi="Consolas" w:cs="Consolas"/>
+          <w:sz w:val="19"/>
+          <w:szCs w:val="19"/>
+        </w:rPr>
+        <w:t xml:space="preserve">ProductID </w:t>
+      </w:r>
+      <w:r>
+        <w:rPr>
+          <w:rFonts w:ascii="Consolas" w:hAnsi="Consolas" w:cs="Consolas"/>
+          <w:color w:val="0000FF"/>
+          <w:sz w:val="19"/>
+          <w:szCs w:val="19"/>
+        </w:rPr>
+        <w:t>ASC</w:t>
       </w:r>
     </w:p>
     <w:p>
@@ -3186,89 +3350,6 @@
           <w:szCs w:val="19"/>
         </w:rPr>
       </w:pPr>
-      <w:r>
-        <w:rPr>
-          <w:rFonts w:ascii="Consolas" w:hAnsi="Consolas" w:cs="Consolas"/>
-          <w:color w:val="0000FF"/>
-          <w:sz w:val="19"/>
-          <w:szCs w:val="19"/>
-          <w:highlight w:val="lightGray"/>
-        </w:rPr>
-        <w:t>Order</w:t>
-      </w:r>
-      <w:r>
-        <w:rPr>
-          <w:rFonts w:ascii="Consolas" w:hAnsi="Consolas" w:cs="Consolas"/>
-          <w:color w:val="000000"/>
-          <w:sz w:val="19"/>
-          <w:szCs w:val="19"/>
-          <w:highlight w:val="lightGray"/>
-        </w:rPr>
-        <w:t xml:space="preserve"> </w:t>
-      </w:r>
-      <w:r>
-        <w:rPr>
-          <w:rFonts w:ascii="Consolas" w:hAnsi="Consolas" w:cs="Consolas"/>
-          <w:color w:val="0000FF"/>
-          <w:sz w:val="19"/>
-          <w:szCs w:val="19"/>
-          <w:highlight w:val="lightGray"/>
-        </w:rPr>
-        <w:t>by</w:t>
-      </w:r>
-      <w:r>
-        <w:rPr>
-          <w:rFonts w:ascii="Consolas" w:hAnsi="Consolas" w:cs="Consolas"/>
-          <w:color w:val="000000"/>
-          <w:sz w:val="19"/>
-          <w:szCs w:val="19"/>
-          <w:highlight w:val="lightGray"/>
-        </w:rPr>
-        <w:t xml:space="preserve"> sod</w:t>
-      </w:r>
-      <w:r>
-        <w:rPr>
-          <w:rFonts w:ascii="Consolas" w:hAnsi="Consolas" w:cs="Consolas"/>
-          <w:color w:val="808080"/>
-          <w:sz w:val="19"/>
-          <w:szCs w:val="19"/>
-          <w:highlight w:val="lightGray"/>
-        </w:rPr>
-        <w:t>.</w:t>
-      </w:r>
-      <w:r>
-        <w:rPr>
-          <w:rFonts w:ascii="Consolas" w:hAnsi="Consolas" w:cs="Consolas"/>
-          <w:color w:val="000000"/>
-          <w:sz w:val="19"/>
-          <w:szCs w:val="19"/>
-          <w:highlight w:val="lightGray"/>
-        </w:rPr>
-        <w:t xml:space="preserve">ProductID </w:t>
-      </w:r>
-      <w:r>
-        <w:rPr>
-          <w:rFonts w:ascii="Consolas" w:hAnsi="Consolas" w:cs="Consolas"/>
-          <w:color w:val="0000FF"/>
-          <w:sz w:val="19"/>
-          <w:szCs w:val="19"/>
-          <w:highlight w:val="lightGray"/>
-        </w:rPr>
-        <w:t>ASC</w:t>
-      </w:r>
-    </w:p>
-    <w:p>
-      <w:pPr>
-        <w:spacing w:after="0"/>
-        <w:ind w:left="1440" w:firstLine="0"/>
-        <w:jc w:val="both"/>
-        <w:rPr>
-          <w:rFonts w:ascii="Consolas" w:hAnsi="Consolas" w:cs="Consolas"/>
-          <w:color w:val="0000FF"/>
-          <w:sz w:val="19"/>
-          <w:szCs w:val="19"/>
-        </w:rPr>
-      </w:pPr>
     </w:p>
     <w:p>
       <w:pPr>
@@ -3315,16 +3396,13 @@
       </w:pPr>
       <w:r>
         <w:rPr>
-          <w:rFonts w:ascii="Times New Roman" w:hAnsi="Times New Roman" w:cs="Times New Roman"/>
           <w:noProof/>
-          <w:sz w:val="24"/>
-          <w:szCs w:val="24"/>
         </w:rPr>
         <w:drawing>
-          <wp:inline distT="0" distB="0" distL="0" distR="0" wp14:anchorId="2D7D29EB" wp14:editId="47AD5D75">
-            <wp:extent cx="5722620" cy="2838450"/>
+          <wp:inline distT="0" distB="0" distL="0" distR="0" wp14:anchorId="0A626D9C" wp14:editId="73B17A3E">
+            <wp:extent cx="5943600" cy="1583690"/>
             <wp:effectExtent l="0" t="0" r="0" b="0"/>
-            <wp:docPr id="1" name="Hình ảnh 1" descr="Ảnh có chứa ảnh chụp màn hình&#10;&#10;Mô tả được tạo tự động"/>
+            <wp:docPr id="1" name="Picture 1"/>
             <wp:cNvGraphicFramePr>
               <a:graphicFrameLocks xmlns:a="http://schemas.openxmlformats.org/drawingml/2006/main" noChangeAspect="1"/>
             </wp:cNvGraphicFramePr>
@@ -3332,17 +3410,11 @@
               <a:graphicData uri="http://schemas.openxmlformats.org/drawingml/2006/picture">
                 <pic:pic xmlns:pic="http://schemas.openxmlformats.org/drawingml/2006/picture">
                   <pic:nvPicPr>
-                    <pic:cNvPr id="1" name="1a.png"/>
+                    <pic:cNvPr id="1" name=""/>
                     <pic:cNvPicPr/>
                   </pic:nvPicPr>
                   <pic:blipFill>
-                    <a:blip r:embed="rId9" cstate="print">
-                      <a:extLst>
-                        <a:ext uri="{28A0092B-C50C-407E-A947-70E740481C1C}">
-                          <a14:useLocalDpi xmlns:a14="http://schemas.microsoft.com/office/drawing/2010/main" val="0"/>
-                        </a:ext>
-                      </a:extLst>
-                    </a:blip>
+                    <a:blip r:embed="rId9"/>
                     <a:stretch>
                       <a:fillRect/>
                     </a:stretch>
@@ -3350,7 +3422,7 @@
                   <pic:spPr>
                     <a:xfrm>
                       <a:off x="0" y="0"/>
-                      <a:ext cx="5722620" cy="2838450"/>
+                      <a:ext cx="5943600" cy="1583690"/>
                     </a:xfrm>
                     <a:prstGeom prst="rect">
                       <a:avLst/>
@@ -3377,7 +3449,7 @@
     </w:p>
     <w:p>
       <w:pPr>
-        <w:pStyle w:val="oancuaDanhsach"/>
+        <w:pStyle w:val="ListParagraph"/>
         <w:numPr>
           <w:ilvl w:val="0"/>
           <w:numId w:val="5"/>
@@ -3401,7 +3473,7 @@
     </w:p>
     <w:p>
       <w:pPr>
-        <w:pStyle w:val="oancuaDanhsach"/>
+        <w:pStyle w:val="ListParagraph"/>
         <w:spacing w:after="0"/>
         <w:ind w:firstLine="0"/>
         <w:jc w:val="both"/>
@@ -3432,10 +3504,8 @@
         <w:ind w:left="0" w:firstLine="0"/>
         <w:rPr>
           <w:rFonts w:ascii="Consolas" w:hAnsi="Consolas" w:cs="Consolas"/>
-          <w:color w:val="000000"/>
-          <w:sz w:val="19"/>
-          <w:szCs w:val="19"/>
-          <w:highlight w:val="lightGray"/>
+          <w:sz w:val="19"/>
+          <w:szCs w:val="19"/>
         </w:rPr>
       </w:pPr>
       <w:r>
@@ -3460,17 +3530,14 @@
           <w:color w:val="0000FF"/>
           <w:sz w:val="19"/>
           <w:szCs w:val="19"/>
-          <w:highlight w:val="lightGray"/>
         </w:rPr>
         <w:t>Select</w:t>
       </w:r>
       <w:r>
         <w:rPr>
           <w:rFonts w:ascii="Consolas" w:hAnsi="Consolas" w:cs="Consolas"/>
-          <w:color w:val="000000"/>
-          <w:sz w:val="19"/>
-          <w:szCs w:val="19"/>
-          <w:highlight w:val="lightGray"/>
+          <w:sz w:val="19"/>
+          <w:szCs w:val="19"/>
         </w:rPr>
         <w:t xml:space="preserve"> sod</w:t>
       </w:r>
@@ -3480,17 +3547,14 @@
           <w:color w:val="808080"/>
           <w:sz w:val="19"/>
           <w:szCs w:val="19"/>
-          <w:highlight w:val="lightGray"/>
         </w:rPr>
         <w:t>.</w:t>
       </w:r>
       <w:r>
         <w:rPr>
           <w:rFonts w:ascii="Consolas" w:hAnsi="Consolas" w:cs="Consolas"/>
-          <w:color w:val="000000"/>
-          <w:sz w:val="19"/>
-          <w:szCs w:val="19"/>
-          <w:highlight w:val="lightGray"/>
+          <w:sz w:val="19"/>
+          <w:szCs w:val="19"/>
         </w:rPr>
         <w:t>ProductID</w:t>
       </w:r>
@@ -3500,17 +3564,14 @@
           <w:color w:val="808080"/>
           <w:sz w:val="19"/>
           <w:szCs w:val="19"/>
-          <w:highlight w:val="lightGray"/>
         </w:rPr>
         <w:t>,</w:t>
       </w:r>
       <w:r>
         <w:rPr>
           <w:rFonts w:ascii="Consolas" w:hAnsi="Consolas" w:cs="Consolas"/>
-          <w:color w:val="000000"/>
-          <w:sz w:val="19"/>
-          <w:szCs w:val="19"/>
-          <w:highlight w:val="lightGray"/>
+          <w:sz w:val="19"/>
+          <w:szCs w:val="19"/>
         </w:rPr>
         <w:t xml:space="preserve"> </w:t>
       </w:r>
@@ -3520,7 +3581,6 @@
           <w:color w:val="FF00FF"/>
           <w:sz w:val="19"/>
           <w:szCs w:val="19"/>
-          <w:highlight w:val="lightGray"/>
         </w:rPr>
         <w:t>SUM</w:t>
       </w:r>
@@ -3530,17 +3590,14 @@
           <w:color w:val="808080"/>
           <w:sz w:val="19"/>
           <w:szCs w:val="19"/>
-          <w:highlight w:val="lightGray"/>
         </w:rPr>
         <w:t>(</w:t>
       </w:r>
       <w:r>
         <w:rPr>
           <w:rFonts w:ascii="Consolas" w:hAnsi="Consolas" w:cs="Consolas"/>
-          <w:color w:val="000000"/>
-          <w:sz w:val="19"/>
-          <w:szCs w:val="19"/>
-          <w:highlight w:val="lightGray"/>
+          <w:sz w:val="19"/>
+          <w:szCs w:val="19"/>
         </w:rPr>
         <w:t>sod</w:t>
       </w:r>
@@ -3550,17 +3607,14 @@
           <w:color w:val="808080"/>
           <w:sz w:val="19"/>
           <w:szCs w:val="19"/>
-          <w:highlight w:val="lightGray"/>
         </w:rPr>
         <w:t>.</w:t>
       </w:r>
       <w:r>
         <w:rPr>
           <w:rFonts w:ascii="Consolas" w:hAnsi="Consolas" w:cs="Consolas"/>
-          <w:color w:val="000000"/>
-          <w:sz w:val="19"/>
-          <w:szCs w:val="19"/>
-          <w:highlight w:val="lightGray"/>
+          <w:sz w:val="19"/>
+          <w:szCs w:val="19"/>
         </w:rPr>
         <w:t>UnitPriceDiscount</w:t>
       </w:r>
@@ -3570,17 +3624,14 @@
           <w:color w:val="808080"/>
           <w:sz w:val="19"/>
           <w:szCs w:val="19"/>
-          <w:highlight w:val="lightGray"/>
         </w:rPr>
         <w:t>)</w:t>
       </w:r>
       <w:r>
         <w:rPr>
           <w:rFonts w:ascii="Consolas" w:hAnsi="Consolas" w:cs="Consolas"/>
-          <w:color w:val="000000"/>
-          <w:sz w:val="19"/>
-          <w:szCs w:val="19"/>
-          <w:highlight w:val="lightGray"/>
+          <w:sz w:val="19"/>
+          <w:szCs w:val="19"/>
         </w:rPr>
         <w:t xml:space="preserve"> </w:t>
       </w:r>
@@ -3590,17 +3641,14 @@
           <w:color w:val="0000FF"/>
           <w:sz w:val="19"/>
           <w:szCs w:val="19"/>
-          <w:highlight w:val="lightGray"/>
         </w:rPr>
         <w:t>as</w:t>
       </w:r>
       <w:r>
         <w:rPr>
           <w:rFonts w:ascii="Consolas" w:hAnsi="Consolas" w:cs="Consolas"/>
-          <w:color w:val="000000"/>
-          <w:sz w:val="19"/>
-          <w:szCs w:val="19"/>
-          <w:highlight w:val="lightGray"/>
+          <w:sz w:val="19"/>
+          <w:szCs w:val="19"/>
         </w:rPr>
         <w:t xml:space="preserve"> TongTien</w:t>
       </w:r>
@@ -3617,10 +3665,8 @@
         <w:ind w:left="1440" w:firstLine="0"/>
         <w:rPr>
           <w:rFonts w:ascii="Consolas" w:hAnsi="Consolas" w:cs="Consolas"/>
-          <w:color w:val="000000"/>
-          <w:sz w:val="19"/>
-          <w:szCs w:val="19"/>
-          <w:highlight w:val="lightGray"/>
+          <w:sz w:val="19"/>
+          <w:szCs w:val="19"/>
         </w:rPr>
       </w:pPr>
       <w:r>
@@ -3629,17 +3675,14 @@
           <w:color w:val="0000FF"/>
           <w:sz w:val="19"/>
           <w:szCs w:val="19"/>
-          <w:highlight w:val="lightGray"/>
         </w:rPr>
         <w:t>From</w:t>
       </w:r>
       <w:r>
         <w:rPr>
           <w:rFonts w:ascii="Consolas" w:hAnsi="Consolas" w:cs="Consolas"/>
-          <w:color w:val="000000"/>
-          <w:sz w:val="19"/>
-          <w:szCs w:val="19"/>
-          <w:highlight w:val="lightGray"/>
+          <w:sz w:val="19"/>
+          <w:szCs w:val="19"/>
         </w:rPr>
         <w:t xml:space="preserve"> dbo</w:t>
       </w:r>
@@ -3649,17 +3692,14 @@
           <w:color w:val="808080"/>
           <w:sz w:val="19"/>
           <w:szCs w:val="19"/>
-          <w:highlight w:val="lightGray"/>
         </w:rPr>
         <w:t>.</w:t>
       </w:r>
       <w:r>
         <w:rPr>
           <w:rFonts w:ascii="Consolas" w:hAnsi="Consolas" w:cs="Consolas"/>
-          <w:color w:val="000000"/>
-          <w:sz w:val="19"/>
-          <w:szCs w:val="19"/>
-          <w:highlight w:val="lightGray"/>
+          <w:sz w:val="19"/>
+          <w:szCs w:val="19"/>
         </w:rPr>
         <w:t xml:space="preserve">n_SalesOrderDetail </w:t>
       </w:r>
@@ -3669,17 +3709,14 @@
           <w:color w:val="0000FF"/>
           <w:sz w:val="19"/>
           <w:szCs w:val="19"/>
-          <w:highlight w:val="lightGray"/>
         </w:rPr>
         <w:t>as</w:t>
       </w:r>
       <w:r>
         <w:rPr>
           <w:rFonts w:ascii="Consolas" w:hAnsi="Consolas" w:cs="Consolas"/>
-          <w:color w:val="000000"/>
-          <w:sz w:val="19"/>
-          <w:szCs w:val="19"/>
-          <w:highlight w:val="lightGray"/>
+          <w:sz w:val="19"/>
+          <w:szCs w:val="19"/>
         </w:rPr>
         <w:t xml:space="preserve"> sod </w:t>
       </w:r>
@@ -3689,17 +3726,14 @@
           <w:color w:val="808080"/>
           <w:sz w:val="19"/>
           <w:szCs w:val="19"/>
-          <w:highlight w:val="lightGray"/>
         </w:rPr>
         <w:t>join</w:t>
       </w:r>
       <w:r>
         <w:rPr>
           <w:rFonts w:ascii="Consolas" w:hAnsi="Consolas" w:cs="Consolas"/>
-          <w:color w:val="000000"/>
-          <w:sz w:val="19"/>
-          <w:szCs w:val="19"/>
-          <w:highlight w:val="lightGray"/>
+          <w:sz w:val="19"/>
+          <w:szCs w:val="19"/>
         </w:rPr>
         <w:t xml:space="preserve"> dbo</w:t>
       </w:r>
@@ -3709,19 +3743,16 @@
           <w:color w:val="808080"/>
           <w:sz w:val="19"/>
           <w:szCs w:val="19"/>
-          <w:highlight w:val="lightGray"/>
         </w:rPr>
         <w:t>.</w:t>
       </w:r>
       <w:r>
         <w:rPr>
           <w:rFonts w:ascii="Consolas" w:hAnsi="Consolas" w:cs="Consolas"/>
-          <w:color w:val="000000"/>
-          <w:sz w:val="19"/>
-          <w:szCs w:val="19"/>
-          <w:highlight w:val="lightGray"/>
-        </w:rPr>
-        <w:t xml:space="preserve">n_Product </w:t>
+          <w:sz w:val="19"/>
+          <w:szCs w:val="19"/>
+        </w:rPr>
+        <w:t xml:space="preserve">n_SalesOrderHeader </w:t>
       </w:r>
       <w:r>
         <w:rPr>
@@ -3729,19 +3760,24 @@
           <w:color w:val="0000FF"/>
           <w:sz w:val="19"/>
           <w:szCs w:val="19"/>
-          <w:highlight w:val="lightGray"/>
         </w:rPr>
         <w:t>as</w:t>
       </w:r>
       <w:r>
         <w:rPr>
           <w:rFonts w:ascii="Consolas" w:hAnsi="Consolas" w:cs="Consolas"/>
-          <w:color w:val="000000"/>
-          <w:sz w:val="19"/>
-          <w:szCs w:val="19"/>
-          <w:highlight w:val="lightGray"/>
-        </w:rPr>
-        <w:t xml:space="preserve"> pro</w:t>
+          <w:sz w:val="19"/>
+          <w:szCs w:val="19"/>
+        </w:rPr>
+        <w:t xml:space="preserve"> soh</w:t>
+      </w:r>
+      <w:r>
+        <w:rPr>
+          <w:rFonts w:ascii="Consolas" w:hAnsi="Consolas" w:cs="Consolas"/>
+          <w:sz w:val="19"/>
+          <w:szCs w:val="19"/>
+        </w:rPr>
+        <w:tab/>
       </w:r>
     </w:p>
     <w:p>
@@ -3753,13 +3789,11 @@
         <w:autoSpaceDN w:val="0"/>
         <w:adjustRightInd w:val="0"/>
         <w:spacing w:after="0" w:line="240" w:lineRule="auto"/>
-        <w:ind w:firstLine="720"/>
-        <w:rPr>
-          <w:rFonts w:ascii="Consolas" w:hAnsi="Consolas" w:cs="Consolas"/>
-          <w:color w:val="000000"/>
-          <w:sz w:val="19"/>
-          <w:szCs w:val="19"/>
-          <w:highlight w:val="lightGray"/>
+        <w:ind w:left="1440" w:firstLine="0"/>
+        <w:rPr>
+          <w:rFonts w:ascii="Consolas" w:hAnsi="Consolas" w:cs="Consolas"/>
+          <w:sz w:val="19"/>
+          <w:szCs w:val="19"/>
         </w:rPr>
       </w:pPr>
       <w:r>
@@ -3768,7 +3802,6 @@
           <w:color w:val="0000FF"/>
           <w:sz w:val="19"/>
           <w:szCs w:val="19"/>
-          <w:highlight w:val="lightGray"/>
         </w:rPr>
         <w:t>on</w:t>
       </w:r>
@@ -3778,17 +3811,14 @@
           <w:color w:val="808080"/>
           <w:sz w:val="19"/>
           <w:szCs w:val="19"/>
-          <w:highlight w:val="lightGray"/>
         </w:rPr>
         <w:t>(</w:t>
       </w:r>
       <w:r>
         <w:rPr>
           <w:rFonts w:ascii="Consolas" w:hAnsi="Consolas" w:cs="Consolas"/>
-          <w:color w:val="000000"/>
-          <w:sz w:val="19"/>
-          <w:szCs w:val="19"/>
-          <w:highlight w:val="lightGray"/>
+          <w:sz w:val="19"/>
+          <w:szCs w:val="19"/>
         </w:rPr>
         <w:t>sod</w:t>
       </w:r>
@@ -3798,19 +3828,16 @@
           <w:color w:val="808080"/>
           <w:sz w:val="19"/>
           <w:szCs w:val="19"/>
-          <w:highlight w:val="lightGray"/>
         </w:rPr>
         <w:t>.</w:t>
       </w:r>
       <w:r>
         <w:rPr>
           <w:rFonts w:ascii="Consolas" w:hAnsi="Consolas" w:cs="Consolas"/>
-          <w:color w:val="000000"/>
-          <w:sz w:val="19"/>
-          <w:szCs w:val="19"/>
-          <w:highlight w:val="lightGray"/>
-        </w:rPr>
-        <w:t xml:space="preserve">ProductID </w:t>
+          <w:sz w:val="19"/>
+          <w:szCs w:val="19"/>
+        </w:rPr>
+        <w:t xml:space="preserve">SalesOrderID </w:t>
       </w:r>
       <w:r>
         <w:rPr>
@@ -3818,19 +3845,16 @@
           <w:color w:val="808080"/>
           <w:sz w:val="19"/>
           <w:szCs w:val="19"/>
-          <w:highlight w:val="lightGray"/>
         </w:rPr>
         <w:t>=</w:t>
       </w:r>
       <w:r>
         <w:rPr>
           <w:rFonts w:ascii="Consolas" w:hAnsi="Consolas" w:cs="Consolas"/>
-          <w:color w:val="000000"/>
-          <w:sz w:val="19"/>
-          <w:szCs w:val="19"/>
-          <w:highlight w:val="lightGray"/>
-        </w:rPr>
-        <w:t xml:space="preserve"> pro</w:t>
+          <w:sz w:val="19"/>
+          <w:szCs w:val="19"/>
+        </w:rPr>
+        <w:t xml:space="preserve"> soh</w:t>
       </w:r>
       <w:r>
         <w:rPr>
@@ -3838,19 +3862,16 @@
           <w:color w:val="808080"/>
           <w:sz w:val="19"/>
           <w:szCs w:val="19"/>
-          <w:highlight w:val="lightGray"/>
         </w:rPr>
         <w:t>.</w:t>
       </w:r>
       <w:r>
         <w:rPr>
           <w:rFonts w:ascii="Consolas" w:hAnsi="Consolas" w:cs="Consolas"/>
-          <w:color w:val="000000"/>
-          <w:sz w:val="19"/>
-          <w:szCs w:val="19"/>
-          <w:highlight w:val="lightGray"/>
-        </w:rPr>
-        <w:t>ProductID</w:t>
+          <w:sz w:val="19"/>
+          <w:szCs w:val="19"/>
+        </w:rPr>
+        <w:t>SalesOrderID</w:t>
       </w:r>
       <w:r>
         <w:rPr>
@@ -3858,79 +3879,8 @@
           <w:color w:val="808080"/>
           <w:sz w:val="19"/>
           <w:szCs w:val="19"/>
-          <w:highlight w:val="lightGray"/>
         </w:rPr>
         <w:t>)</w:t>
-      </w:r>
-      <w:r>
-        <w:rPr>
-          <w:rFonts w:ascii="Consolas" w:hAnsi="Consolas" w:cs="Consolas"/>
-          <w:color w:val="000000"/>
-          <w:sz w:val="19"/>
-          <w:szCs w:val="19"/>
-          <w:highlight w:val="lightGray"/>
-        </w:rPr>
-        <w:t xml:space="preserve"> </w:t>
-      </w:r>
-      <w:r>
-        <w:rPr>
-          <w:rFonts w:ascii="Consolas" w:hAnsi="Consolas" w:cs="Consolas"/>
-          <w:color w:val="808080"/>
-          <w:sz w:val="19"/>
-          <w:szCs w:val="19"/>
-          <w:highlight w:val="lightGray"/>
-        </w:rPr>
-        <w:t>join</w:t>
-      </w:r>
-      <w:r>
-        <w:rPr>
-          <w:rFonts w:ascii="Consolas" w:hAnsi="Consolas" w:cs="Consolas"/>
-          <w:color w:val="000000"/>
-          <w:sz w:val="19"/>
-          <w:szCs w:val="19"/>
-          <w:highlight w:val="lightGray"/>
-        </w:rPr>
-        <w:t xml:space="preserve"> dbo</w:t>
-      </w:r>
-      <w:r>
-        <w:rPr>
-          <w:rFonts w:ascii="Consolas" w:hAnsi="Consolas" w:cs="Consolas"/>
-          <w:color w:val="808080"/>
-          <w:sz w:val="19"/>
-          <w:szCs w:val="19"/>
-          <w:highlight w:val="lightGray"/>
-        </w:rPr>
-        <w:t>.</w:t>
-      </w:r>
-      <w:r>
-        <w:rPr>
-          <w:rFonts w:ascii="Consolas" w:hAnsi="Consolas" w:cs="Consolas"/>
-          <w:color w:val="000000"/>
-          <w:sz w:val="19"/>
-          <w:szCs w:val="19"/>
-          <w:highlight w:val="lightGray"/>
-        </w:rPr>
-        <w:t xml:space="preserve">n_SalesOrderHeader </w:t>
-      </w:r>
-      <w:r>
-        <w:rPr>
-          <w:rFonts w:ascii="Consolas" w:hAnsi="Consolas" w:cs="Consolas"/>
-          <w:color w:val="0000FF"/>
-          <w:sz w:val="19"/>
-          <w:szCs w:val="19"/>
-          <w:highlight w:val="lightGray"/>
-        </w:rPr>
-        <w:t>as</w:t>
-      </w:r>
-      <w:r>
-        <w:rPr>
-          <w:rFonts w:ascii="Consolas" w:hAnsi="Consolas" w:cs="Consolas"/>
-          <w:color w:val="000000"/>
-          <w:sz w:val="19"/>
-          <w:szCs w:val="19"/>
-          <w:highlight w:val="lightGray"/>
-        </w:rPr>
-        <w:t xml:space="preserve"> soh</w:t>
       </w:r>
     </w:p>
     <w:p>
@@ -3942,13 +3892,11 @@
         <w:autoSpaceDN w:val="0"/>
         <w:adjustRightInd w:val="0"/>
         <w:spacing w:after="0" w:line="240" w:lineRule="auto"/>
-        <w:ind w:firstLine="720"/>
-        <w:rPr>
-          <w:rFonts w:ascii="Consolas" w:hAnsi="Consolas" w:cs="Consolas"/>
-          <w:color w:val="000000"/>
-          <w:sz w:val="19"/>
-          <w:szCs w:val="19"/>
-          <w:highlight w:val="lightGray"/>
+        <w:ind w:left="1440" w:firstLine="0"/>
+        <w:rPr>
+          <w:rFonts w:ascii="Consolas" w:hAnsi="Consolas" w:cs="Consolas"/>
+          <w:sz w:val="19"/>
+          <w:szCs w:val="19"/>
         </w:rPr>
       </w:pPr>
       <w:r>
@@ -3957,9 +3905,16 @@
           <w:color w:val="0000FF"/>
           <w:sz w:val="19"/>
           <w:szCs w:val="19"/>
-          <w:highlight w:val="lightGray"/>
-        </w:rPr>
-        <w:t>on</w:t>
+        </w:rPr>
+        <w:t>Where</w:t>
+      </w:r>
+      <w:r>
+        <w:rPr>
+          <w:rFonts w:ascii="Consolas" w:hAnsi="Consolas" w:cs="Consolas"/>
+          <w:sz w:val="19"/>
+          <w:szCs w:val="19"/>
+        </w:rPr>
+        <w:t xml:space="preserve"> soh</w:t>
       </w:r>
       <w:r>
         <w:rPr>
@@ -3967,19 +3922,16 @@
           <w:color w:val="808080"/>
           <w:sz w:val="19"/>
           <w:szCs w:val="19"/>
-          <w:highlight w:val="lightGray"/>
-        </w:rPr>
-        <w:t>(</w:t>
-      </w:r>
-      <w:r>
-        <w:rPr>
-          <w:rFonts w:ascii="Consolas" w:hAnsi="Consolas" w:cs="Consolas"/>
-          <w:color w:val="000000"/>
-          <w:sz w:val="19"/>
-          <w:szCs w:val="19"/>
-          <w:highlight w:val="lightGray"/>
-        </w:rPr>
-        <w:t>sod</w:t>
+        </w:rPr>
+        <w:t>.</w:t>
+      </w:r>
+      <w:r>
+        <w:rPr>
+          <w:rFonts w:ascii="Consolas" w:hAnsi="Consolas" w:cs="Consolas"/>
+          <w:sz w:val="19"/>
+          <w:szCs w:val="19"/>
+        </w:rPr>
+        <w:t xml:space="preserve">OrderDate </w:t>
       </w:r>
       <w:r>
         <w:rPr>
@@ -3987,19 +3939,67 @@
           <w:color w:val="808080"/>
           <w:sz w:val="19"/>
           <w:szCs w:val="19"/>
-          <w:highlight w:val="lightGray"/>
+        </w:rPr>
+        <w:t>&lt;</w:t>
+      </w:r>
+      <w:r>
+        <w:rPr>
+          <w:rFonts w:ascii="Consolas" w:hAnsi="Consolas" w:cs="Consolas"/>
+          <w:sz w:val="19"/>
+          <w:szCs w:val="19"/>
+        </w:rPr>
+        <w:t xml:space="preserve"> </w:t>
+      </w:r>
+      <w:r>
+        <w:rPr>
+          <w:rFonts w:ascii="Consolas" w:hAnsi="Consolas" w:cs="Consolas"/>
+          <w:color w:val="FF0000"/>
+          <w:sz w:val="19"/>
+          <w:szCs w:val="19"/>
+        </w:rPr>
+        <w:t>'2014-05-15'</w:t>
+      </w:r>
+      <w:r>
+        <w:rPr>
+          <w:rFonts w:ascii="Consolas" w:hAnsi="Consolas" w:cs="Consolas"/>
+          <w:sz w:val="19"/>
+          <w:szCs w:val="19"/>
+        </w:rPr>
+        <w:t xml:space="preserve"> </w:t>
+      </w:r>
+      <w:r>
+        <w:rPr>
+          <w:rFonts w:ascii="Consolas" w:hAnsi="Consolas" w:cs="Consolas"/>
+          <w:color w:val="808080"/>
+          <w:sz w:val="19"/>
+          <w:szCs w:val="19"/>
+        </w:rPr>
+        <w:t>and</w:t>
+      </w:r>
+      <w:r>
+        <w:rPr>
+          <w:rFonts w:ascii="Consolas" w:hAnsi="Consolas" w:cs="Consolas"/>
+          <w:sz w:val="19"/>
+          <w:szCs w:val="19"/>
+        </w:rPr>
+        <w:t xml:space="preserve"> sod</w:t>
+      </w:r>
+      <w:r>
+        <w:rPr>
+          <w:rFonts w:ascii="Consolas" w:hAnsi="Consolas" w:cs="Consolas"/>
+          <w:color w:val="808080"/>
+          <w:sz w:val="19"/>
+          <w:szCs w:val="19"/>
         </w:rPr>
         <w:t>.</w:t>
       </w:r>
       <w:r>
         <w:rPr>
           <w:rFonts w:ascii="Consolas" w:hAnsi="Consolas" w:cs="Consolas"/>
-          <w:color w:val="000000"/>
-          <w:sz w:val="19"/>
-          <w:szCs w:val="19"/>
-          <w:highlight w:val="lightGray"/>
-        </w:rPr>
-        <w:t xml:space="preserve">SalesOrderID </w:t>
+          <w:sz w:val="19"/>
+          <w:szCs w:val="19"/>
+        </w:rPr>
+        <w:t xml:space="preserve">ProductID </w:t>
       </w:r>
       <w:r>
         <w:rPr>
@@ -4007,49 +4007,16 @@
           <w:color w:val="808080"/>
           <w:sz w:val="19"/>
           <w:szCs w:val="19"/>
-          <w:highlight w:val="lightGray"/>
         </w:rPr>
         <w:t>=</w:t>
       </w:r>
       <w:r>
         <w:rPr>
           <w:rFonts w:ascii="Consolas" w:hAnsi="Consolas" w:cs="Consolas"/>
-          <w:color w:val="000000"/>
-          <w:sz w:val="19"/>
-          <w:szCs w:val="19"/>
-          <w:highlight w:val="lightGray"/>
-        </w:rPr>
-        <w:t xml:space="preserve"> soh</w:t>
-      </w:r>
-      <w:r>
-        <w:rPr>
-          <w:rFonts w:ascii="Consolas" w:hAnsi="Consolas" w:cs="Consolas"/>
-          <w:color w:val="808080"/>
-          <w:sz w:val="19"/>
-          <w:szCs w:val="19"/>
-          <w:highlight w:val="lightGray"/>
-        </w:rPr>
-        <w:t>.</w:t>
-      </w:r>
-      <w:r>
-        <w:rPr>
-          <w:rFonts w:ascii="Consolas" w:hAnsi="Consolas" w:cs="Consolas"/>
-          <w:color w:val="000000"/>
-          <w:sz w:val="19"/>
-          <w:szCs w:val="19"/>
-          <w:highlight w:val="lightGray"/>
-        </w:rPr>
-        <w:t>SalesOrderID</w:t>
-      </w:r>
-      <w:r>
-        <w:rPr>
-          <w:rFonts w:ascii="Consolas" w:hAnsi="Consolas" w:cs="Consolas"/>
-          <w:color w:val="808080"/>
-          <w:sz w:val="19"/>
-          <w:szCs w:val="19"/>
-          <w:highlight w:val="lightGray"/>
-        </w:rPr>
-        <w:t>)</w:t>
+          <w:sz w:val="19"/>
+          <w:szCs w:val="19"/>
+        </w:rPr>
+        <w:t xml:space="preserve"> </w:t>
       </w:r>
     </w:p>
     <w:p>
@@ -4061,13 +4028,11 @@
         <w:autoSpaceDN w:val="0"/>
         <w:adjustRightInd w:val="0"/>
         <w:spacing w:after="0" w:line="240" w:lineRule="auto"/>
-        <w:ind w:firstLine="720"/>
-        <w:rPr>
-          <w:rFonts w:ascii="Consolas" w:hAnsi="Consolas" w:cs="Consolas"/>
-          <w:color w:val="000000"/>
-          <w:sz w:val="19"/>
-          <w:szCs w:val="19"/>
-          <w:highlight w:val="lightGray"/>
+        <w:ind w:left="1440" w:firstLine="0"/>
+        <w:rPr>
+          <w:rFonts w:ascii="Consolas" w:hAnsi="Consolas" w:cs="Consolas"/>
+          <w:sz w:val="19"/>
+          <w:szCs w:val="19"/>
         </w:rPr>
       </w:pPr>
       <w:r>
@@ -4076,19 +4041,8 @@
           <w:color w:val="0000FF"/>
           <w:sz w:val="19"/>
           <w:szCs w:val="19"/>
-          <w:highlight w:val="lightGray"/>
-        </w:rPr>
-        <w:t>where</w:t>
-      </w:r>
-      <w:r>
-        <w:rPr>
-          <w:rFonts w:ascii="Consolas" w:hAnsi="Consolas" w:cs="Consolas"/>
-          <w:color w:val="000000"/>
-          <w:sz w:val="19"/>
-          <w:szCs w:val="19"/>
-          <w:highlight w:val="lightGray"/>
-        </w:rPr>
-        <w:t xml:space="preserve"> soh</w:t>
+        </w:rPr>
+        <w:tab/>
       </w:r>
       <w:r>
         <w:rPr>
@@ -4096,49 +4050,42 @@
           <w:color w:val="808080"/>
           <w:sz w:val="19"/>
           <w:szCs w:val="19"/>
-          <w:highlight w:val="lightGray"/>
+        </w:rPr>
+        <w:t>(</w:t>
+      </w:r>
+      <w:r>
+        <w:rPr>
+          <w:rFonts w:ascii="Consolas" w:hAnsi="Consolas" w:cs="Consolas"/>
+          <w:color w:val="0000FF"/>
+          <w:sz w:val="19"/>
+          <w:szCs w:val="19"/>
+        </w:rPr>
+        <w:t>Select</w:t>
+      </w:r>
+      <w:r>
+        <w:rPr>
+          <w:rFonts w:ascii="Consolas" w:hAnsi="Consolas" w:cs="Consolas"/>
+          <w:sz w:val="19"/>
+          <w:szCs w:val="19"/>
+        </w:rPr>
+        <w:t xml:space="preserve"> pro</w:t>
+      </w:r>
+      <w:r>
+        <w:rPr>
+          <w:rFonts w:ascii="Consolas" w:hAnsi="Consolas" w:cs="Consolas"/>
+          <w:color w:val="808080"/>
+          <w:sz w:val="19"/>
+          <w:szCs w:val="19"/>
         </w:rPr>
         <w:t>.</w:t>
       </w:r>
       <w:r>
         <w:rPr>
           <w:rFonts w:ascii="Consolas" w:hAnsi="Consolas" w:cs="Consolas"/>
-          <w:color w:val="000000"/>
-          <w:sz w:val="19"/>
-          <w:szCs w:val="19"/>
-          <w:highlight w:val="lightGray"/>
-        </w:rPr>
-        <w:t xml:space="preserve">DueDate </w:t>
-      </w:r>
-      <w:r>
-        <w:rPr>
-          <w:rFonts w:ascii="Consolas" w:hAnsi="Consolas" w:cs="Consolas"/>
-          <w:color w:val="808080"/>
-          <w:sz w:val="19"/>
-          <w:szCs w:val="19"/>
-          <w:highlight w:val="lightGray"/>
-        </w:rPr>
-        <w:t>&lt;</w:t>
-      </w:r>
-      <w:r>
-        <w:rPr>
-          <w:rFonts w:ascii="Consolas" w:hAnsi="Consolas" w:cs="Consolas"/>
-          <w:color w:val="000000"/>
-          <w:sz w:val="19"/>
-          <w:szCs w:val="19"/>
-          <w:highlight w:val="lightGray"/>
-        </w:rPr>
-        <w:t xml:space="preserve"> </w:t>
-      </w:r>
-      <w:r>
-        <w:rPr>
-          <w:rFonts w:ascii="Consolas" w:hAnsi="Consolas" w:cs="Consolas"/>
-          <w:color w:val="FF0000"/>
-          <w:sz w:val="19"/>
-          <w:szCs w:val="19"/>
-          <w:highlight w:val="lightGray"/>
-        </w:rPr>
-        <w:t>'2014-05-15'</w:t>
+          <w:sz w:val="19"/>
+          <w:szCs w:val="19"/>
+        </w:rPr>
+        <w:t>ProductID</w:t>
       </w:r>
     </w:p>
     <w:p>
@@ -4150,32 +4097,205 @@
         <w:autoSpaceDN w:val="0"/>
         <w:adjustRightInd w:val="0"/>
         <w:spacing w:after="0" w:line="240" w:lineRule="auto"/>
-        <w:ind w:firstLine="720"/>
-        <w:rPr>
-          <w:rFonts w:ascii="Consolas" w:hAnsi="Consolas" w:cs="Consolas"/>
-          <w:color w:val="000000"/>
-          <w:sz w:val="19"/>
-          <w:szCs w:val="19"/>
-          <w:highlight w:val="lightGray"/>
-        </w:rPr>
-      </w:pPr>
+        <w:ind w:left="1440" w:firstLine="0"/>
+        <w:rPr>
+          <w:rFonts w:ascii="Consolas" w:hAnsi="Consolas" w:cs="Consolas"/>
+          <w:sz w:val="19"/>
+          <w:szCs w:val="19"/>
+        </w:rPr>
+      </w:pPr>
+      <w:r>
+        <w:rPr>
+          <w:rFonts w:ascii="Consolas" w:hAnsi="Consolas" w:cs="Consolas"/>
+          <w:sz w:val="19"/>
+          <w:szCs w:val="19"/>
+        </w:rPr>
+        <w:tab/>
+      </w:r>
       <w:r>
         <w:rPr>
           <w:rFonts w:ascii="Consolas" w:hAnsi="Consolas" w:cs="Consolas"/>
           <w:color w:val="0000FF"/>
           <w:sz w:val="19"/>
           <w:szCs w:val="19"/>
-          <w:highlight w:val="lightGray"/>
+        </w:rPr>
+        <w:t>From</w:t>
+      </w:r>
+      <w:r>
+        <w:rPr>
+          <w:rFonts w:ascii="Consolas" w:hAnsi="Consolas" w:cs="Consolas"/>
+          <w:sz w:val="19"/>
+          <w:szCs w:val="19"/>
+        </w:rPr>
+        <w:t xml:space="preserve"> dbo</w:t>
+      </w:r>
+      <w:r>
+        <w:rPr>
+          <w:rFonts w:ascii="Consolas" w:hAnsi="Consolas" w:cs="Consolas"/>
+          <w:color w:val="808080"/>
+          <w:sz w:val="19"/>
+          <w:szCs w:val="19"/>
+        </w:rPr>
+        <w:t>.</w:t>
+      </w:r>
+      <w:r>
+        <w:rPr>
+          <w:rFonts w:ascii="Consolas" w:hAnsi="Consolas" w:cs="Consolas"/>
+          <w:sz w:val="19"/>
+          <w:szCs w:val="19"/>
+        </w:rPr>
+        <w:t xml:space="preserve">n_Product </w:t>
+      </w:r>
+      <w:r>
+        <w:rPr>
+          <w:rFonts w:ascii="Consolas" w:hAnsi="Consolas" w:cs="Consolas"/>
+          <w:color w:val="0000FF"/>
+          <w:sz w:val="19"/>
+          <w:szCs w:val="19"/>
+        </w:rPr>
+        <w:t>as</w:t>
+      </w:r>
+      <w:r>
+        <w:rPr>
+          <w:rFonts w:ascii="Consolas" w:hAnsi="Consolas" w:cs="Consolas"/>
+          <w:sz w:val="19"/>
+          <w:szCs w:val="19"/>
+        </w:rPr>
+        <w:t xml:space="preserve"> pro</w:t>
+      </w:r>
+    </w:p>
+    <w:p>
+      <w:pPr>
+        <w:tabs>
+          <w:tab w:val="clear" w:pos="1080"/>
+        </w:tabs>
+        <w:autoSpaceDE w:val="0"/>
+        <w:autoSpaceDN w:val="0"/>
+        <w:adjustRightInd w:val="0"/>
+        <w:spacing w:after="0" w:line="240" w:lineRule="auto"/>
+        <w:ind w:left="1440" w:firstLine="0"/>
+        <w:rPr>
+          <w:rFonts w:ascii="Consolas" w:hAnsi="Consolas" w:cs="Consolas"/>
+          <w:sz w:val="19"/>
+          <w:szCs w:val="19"/>
+        </w:rPr>
+      </w:pPr>
+      <w:r>
+        <w:rPr>
+          <w:rFonts w:ascii="Consolas" w:hAnsi="Consolas" w:cs="Consolas"/>
+          <w:sz w:val="19"/>
+          <w:szCs w:val="19"/>
+        </w:rPr>
+        <w:tab/>
+      </w:r>
+      <w:r>
+        <w:rPr>
+          <w:rFonts w:ascii="Consolas" w:hAnsi="Consolas" w:cs="Consolas"/>
+          <w:color w:val="0000FF"/>
+          <w:sz w:val="19"/>
+          <w:szCs w:val="19"/>
+        </w:rPr>
+        <w:t>where</w:t>
+      </w:r>
+      <w:r>
+        <w:rPr>
+          <w:rFonts w:ascii="Consolas" w:hAnsi="Consolas" w:cs="Consolas"/>
+          <w:sz w:val="19"/>
+          <w:szCs w:val="19"/>
+        </w:rPr>
+        <w:t xml:space="preserve"> sod</w:t>
+      </w:r>
+      <w:r>
+        <w:rPr>
+          <w:rFonts w:ascii="Consolas" w:hAnsi="Consolas" w:cs="Consolas"/>
+          <w:color w:val="808080"/>
+          <w:sz w:val="19"/>
+          <w:szCs w:val="19"/>
+        </w:rPr>
+        <w:t>.</w:t>
+      </w:r>
+      <w:r>
+        <w:rPr>
+          <w:rFonts w:ascii="Consolas" w:hAnsi="Consolas" w:cs="Consolas"/>
+          <w:sz w:val="19"/>
+          <w:szCs w:val="19"/>
+        </w:rPr>
+        <w:t xml:space="preserve">ProductID </w:t>
+      </w:r>
+      <w:r>
+        <w:rPr>
+          <w:rFonts w:ascii="Consolas" w:hAnsi="Consolas" w:cs="Consolas"/>
+          <w:color w:val="808080"/>
+          <w:sz w:val="19"/>
+          <w:szCs w:val="19"/>
+        </w:rPr>
+        <w:t>=</w:t>
+      </w:r>
+      <w:r>
+        <w:rPr>
+          <w:rFonts w:ascii="Consolas" w:hAnsi="Consolas" w:cs="Consolas"/>
+          <w:sz w:val="19"/>
+          <w:szCs w:val="19"/>
+        </w:rPr>
+        <w:t xml:space="preserve"> pro</w:t>
+      </w:r>
+      <w:r>
+        <w:rPr>
+          <w:rFonts w:ascii="Consolas" w:hAnsi="Consolas" w:cs="Consolas"/>
+          <w:color w:val="808080"/>
+          <w:sz w:val="19"/>
+          <w:szCs w:val="19"/>
+        </w:rPr>
+        <w:t>.</w:t>
+      </w:r>
+      <w:r>
+        <w:rPr>
+          <w:rFonts w:ascii="Consolas" w:hAnsi="Consolas" w:cs="Consolas"/>
+          <w:sz w:val="19"/>
+          <w:szCs w:val="19"/>
+        </w:rPr>
+        <w:t>ProductID</w:t>
+      </w:r>
+      <w:r>
+        <w:rPr>
+          <w:rFonts w:ascii="Consolas" w:hAnsi="Consolas" w:cs="Consolas"/>
+          <w:color w:val="808080"/>
+          <w:sz w:val="19"/>
+          <w:szCs w:val="19"/>
+        </w:rPr>
+        <w:t>)</w:t>
+      </w:r>
+    </w:p>
+    <w:p>
+      <w:pPr>
+        <w:tabs>
+          <w:tab w:val="clear" w:pos="1080"/>
+        </w:tabs>
+        <w:autoSpaceDE w:val="0"/>
+        <w:autoSpaceDN w:val="0"/>
+        <w:adjustRightInd w:val="0"/>
+        <w:spacing w:after="0" w:line="240" w:lineRule="auto"/>
+        <w:ind w:left="1440" w:firstLine="0"/>
+        <w:rPr>
+          <w:rFonts w:ascii="Consolas" w:hAnsi="Consolas" w:cs="Consolas"/>
+          <w:sz w:val="19"/>
+          <w:szCs w:val="19"/>
+        </w:rPr>
+      </w:pPr>
+      <w:r>
+        <w:rPr>
+          <w:rFonts w:ascii="Consolas" w:hAnsi="Consolas" w:cs="Consolas"/>
+          <w:color w:val="0000FF"/>
+          <w:sz w:val="19"/>
+          <w:szCs w:val="19"/>
         </w:rPr>
         <w:t>Group</w:t>
       </w:r>
       <w:r>
         <w:rPr>
           <w:rFonts w:ascii="Consolas" w:hAnsi="Consolas" w:cs="Consolas"/>
-          <w:color w:val="000000"/>
-          <w:sz w:val="19"/>
-          <w:szCs w:val="19"/>
-          <w:highlight w:val="lightGray"/>
+          <w:sz w:val="19"/>
+          <w:szCs w:val="19"/>
         </w:rPr>
         <w:t xml:space="preserve"> </w:t>
       </w:r>
@@ -4185,17 +4305,14 @@
           <w:color w:val="0000FF"/>
           <w:sz w:val="19"/>
           <w:szCs w:val="19"/>
-          <w:highlight w:val="lightGray"/>
         </w:rPr>
         <w:t>by</w:t>
       </w:r>
       <w:r>
         <w:rPr>
           <w:rFonts w:ascii="Consolas" w:hAnsi="Consolas" w:cs="Consolas"/>
-          <w:color w:val="000000"/>
-          <w:sz w:val="19"/>
-          <w:szCs w:val="19"/>
-          <w:highlight w:val="lightGray"/>
+          <w:sz w:val="19"/>
+          <w:szCs w:val="19"/>
         </w:rPr>
         <w:t xml:space="preserve"> sod</w:t>
       </w:r>
@@ -4205,27 +4322,36 @@
           <w:color w:val="808080"/>
           <w:sz w:val="19"/>
           <w:szCs w:val="19"/>
-          <w:highlight w:val="lightGray"/>
         </w:rPr>
         <w:t>.</w:t>
       </w:r>
       <w:r>
         <w:rPr>
           <w:rFonts w:ascii="Consolas" w:hAnsi="Consolas" w:cs="Consolas"/>
-          <w:color w:val="000000"/>
-          <w:sz w:val="19"/>
-          <w:szCs w:val="19"/>
-          <w:highlight w:val="lightGray"/>
+          <w:sz w:val="19"/>
+          <w:szCs w:val="19"/>
         </w:rPr>
         <w:t xml:space="preserve">ProductID </w:t>
       </w:r>
-    </w:p>
-    <w:p>
-      <w:pPr>
-        <w:pStyle w:val="oancuaDanhsach"/>
-        <w:spacing w:after="0"/>
-        <w:ind w:firstLine="0"/>
-        <w:jc w:val="both"/>
+      <w:r>
+        <w:rPr>
+          <w:rFonts w:ascii="Consolas" w:hAnsi="Consolas" w:cs="Consolas"/>
+          <w:sz w:val="19"/>
+          <w:szCs w:val="19"/>
+        </w:rPr>
+        <w:tab/>
+      </w:r>
+    </w:p>
+    <w:p>
+      <w:pPr>
+        <w:tabs>
+          <w:tab w:val="clear" w:pos="1080"/>
+        </w:tabs>
+        <w:autoSpaceDE w:val="0"/>
+        <w:autoSpaceDN w:val="0"/>
+        <w:adjustRightInd w:val="0"/>
+        <w:spacing w:after="0" w:line="240" w:lineRule="auto"/>
+        <w:ind w:left="1440" w:firstLine="0"/>
         <w:rPr>
           <w:rFonts w:ascii="Consolas" w:hAnsi="Consolas" w:cs="Consolas"/>
           <w:color w:val="0000FF"/>
@@ -4240,7 +4366,15 @@
           <w:sz w:val="19"/>
           <w:szCs w:val="19"/>
         </w:rPr>
-        <w:tab/>
+        <w:t>Order</w:t>
+      </w:r>
+      <w:r>
+        <w:rPr>
+          <w:rFonts w:ascii="Consolas" w:hAnsi="Consolas" w:cs="Consolas"/>
+          <w:sz w:val="19"/>
+          <w:szCs w:val="19"/>
+        </w:rPr>
+        <w:t xml:space="preserve"> </w:t>
       </w:r>
       <w:r>
         <w:rPr>
@@ -4249,7 +4383,32 @@
           <w:sz w:val="19"/>
           <w:szCs w:val="19"/>
         </w:rPr>
-        <w:tab/>
+        <w:t>by</w:t>
+      </w:r>
+      <w:r>
+        <w:rPr>
+          <w:rFonts w:ascii="Consolas" w:hAnsi="Consolas" w:cs="Consolas"/>
+          <w:sz w:val="19"/>
+          <w:szCs w:val="19"/>
+        </w:rPr>
+        <w:t xml:space="preserve"> sod</w:t>
+      </w:r>
+      <w:r>
+        <w:rPr>
+          <w:rFonts w:ascii="Consolas" w:hAnsi="Consolas" w:cs="Consolas"/>
+          <w:color w:val="808080"/>
+          <w:sz w:val="19"/>
+          <w:szCs w:val="19"/>
+        </w:rPr>
+        <w:t>.</w:t>
+      </w:r>
+      <w:r>
+        <w:rPr>
+          <w:rFonts w:ascii="Consolas" w:hAnsi="Consolas" w:cs="Consolas"/>
+          <w:sz w:val="19"/>
+          <w:szCs w:val="19"/>
+        </w:rPr>
+        <w:t xml:space="preserve">ProductID </w:t>
       </w:r>
       <w:r>
         <w:rPr>
@@ -4257,103 +4416,169 @@
           <w:color w:val="0000FF"/>
           <w:sz w:val="19"/>
           <w:szCs w:val="19"/>
-          <w:highlight w:val="lightGray"/>
-        </w:rPr>
-        <w:t>Order</w:t>
-      </w:r>
-      <w:r>
-        <w:rPr>
-          <w:rFonts w:ascii="Consolas" w:hAnsi="Consolas" w:cs="Consolas"/>
-          <w:color w:val="000000"/>
-          <w:sz w:val="19"/>
-          <w:szCs w:val="19"/>
-          <w:highlight w:val="lightGray"/>
-        </w:rPr>
-        <w:t xml:space="preserve"> </w:t>
-      </w:r>
-      <w:r>
+        </w:rPr>
+        <w:t>ASC</w:t>
+      </w:r>
+    </w:p>
+    <w:p>
+      <w:pPr>
+        <w:tabs>
+          <w:tab w:val="clear" w:pos="1080"/>
+        </w:tabs>
+        <w:autoSpaceDE w:val="0"/>
+        <w:autoSpaceDN w:val="0"/>
+        <w:adjustRightInd w:val="0"/>
+        <w:spacing w:after="0" w:line="240" w:lineRule="auto"/>
+        <w:ind w:left="1440" w:firstLine="0"/>
         <w:rPr>
           <w:rFonts w:ascii="Consolas" w:hAnsi="Consolas" w:cs="Consolas"/>
           <w:color w:val="0000FF"/>
           <w:sz w:val="19"/>
           <w:szCs w:val="19"/>
-          <w:highlight w:val="lightGray"/>
-        </w:rPr>
-        <w:t>by</w:t>
-      </w:r>
-      <w:r>
-        <w:rPr>
-          <w:rFonts w:ascii="Consolas" w:hAnsi="Consolas" w:cs="Consolas"/>
-          <w:color w:val="000000"/>
-          <w:sz w:val="19"/>
-          <w:szCs w:val="19"/>
-          <w:highlight w:val="lightGray"/>
-        </w:rPr>
-        <w:t xml:space="preserve"> sod</w:t>
-      </w:r>
-      <w:r>
-        <w:rPr>
-          <w:rFonts w:ascii="Consolas" w:hAnsi="Consolas" w:cs="Consolas"/>
-          <w:color w:val="808080"/>
-          <w:sz w:val="19"/>
-          <w:szCs w:val="19"/>
-          <w:highlight w:val="lightGray"/>
-        </w:rPr>
-        <w:t>.</w:t>
-      </w:r>
-      <w:r>
-        <w:rPr>
-          <w:rFonts w:ascii="Consolas" w:hAnsi="Consolas" w:cs="Consolas"/>
-          <w:color w:val="000000"/>
-          <w:sz w:val="19"/>
-          <w:szCs w:val="19"/>
-          <w:highlight w:val="lightGray"/>
-        </w:rPr>
-        <w:t xml:space="preserve">ProductID </w:t>
-      </w:r>
-      <w:r>
+        </w:rPr>
+      </w:pPr>
+    </w:p>
+    <w:p>
+      <w:pPr>
+        <w:tabs>
+          <w:tab w:val="clear" w:pos="1080"/>
+        </w:tabs>
+        <w:autoSpaceDE w:val="0"/>
+        <w:autoSpaceDN w:val="0"/>
+        <w:adjustRightInd w:val="0"/>
+        <w:spacing w:after="0" w:line="240" w:lineRule="auto"/>
+        <w:ind w:left="1440" w:firstLine="0"/>
         <w:rPr>
           <w:rFonts w:ascii="Consolas" w:hAnsi="Consolas" w:cs="Consolas"/>
           <w:color w:val="0000FF"/>
           <w:sz w:val="19"/>
           <w:szCs w:val="19"/>
-          <w:highlight w:val="lightGray"/>
-        </w:rPr>
-        <w:t>ASC</w:t>
-      </w:r>
-    </w:p>
-    <w:p>
-      <w:pPr>
-        <w:spacing w:after="0"/>
-        <w:ind w:firstLine="0"/>
-        <w:jc w:val="both"/>
-        <w:rPr>
-          <w:rFonts w:ascii="Times New Roman" w:hAnsi="Times New Roman" w:cs="Times New Roman"/>
-          <w:sz w:val="24"/>
-          <w:szCs w:val="24"/>
-        </w:rPr>
-      </w:pPr>
-      <w:r>
-        <w:rPr>
-          <w:rFonts w:ascii="Times New Roman" w:hAnsi="Times New Roman" w:cs="Times New Roman"/>
+        </w:rPr>
+      </w:pPr>
+    </w:p>
+    <w:p>
+      <w:pPr>
+        <w:tabs>
+          <w:tab w:val="clear" w:pos="1080"/>
+        </w:tabs>
+        <w:autoSpaceDE w:val="0"/>
+        <w:autoSpaceDN w:val="0"/>
+        <w:adjustRightInd w:val="0"/>
+        <w:spacing w:after="0" w:line="240" w:lineRule="auto"/>
+        <w:ind w:left="1440" w:firstLine="0"/>
+        <w:rPr>
+          <w:rFonts w:ascii="Consolas" w:hAnsi="Consolas" w:cs="Consolas"/>
+          <w:color w:val="0000FF"/>
+          <w:sz w:val="19"/>
+          <w:szCs w:val="19"/>
+        </w:rPr>
+      </w:pPr>
+    </w:p>
+    <w:p>
+      <w:pPr>
+        <w:tabs>
+          <w:tab w:val="clear" w:pos="1080"/>
+        </w:tabs>
+        <w:autoSpaceDE w:val="0"/>
+        <w:autoSpaceDN w:val="0"/>
+        <w:adjustRightInd w:val="0"/>
+        <w:spacing w:after="0" w:line="240" w:lineRule="auto"/>
+        <w:ind w:left="1440" w:firstLine="0"/>
+        <w:rPr>
+          <w:rFonts w:ascii="Consolas" w:hAnsi="Consolas" w:cs="Consolas"/>
+          <w:color w:val="0000FF"/>
+          <w:sz w:val="19"/>
+          <w:szCs w:val="19"/>
+        </w:rPr>
+      </w:pPr>
+    </w:p>
+    <w:p>
+      <w:pPr>
+        <w:tabs>
+          <w:tab w:val="clear" w:pos="1080"/>
+        </w:tabs>
+        <w:autoSpaceDE w:val="0"/>
+        <w:autoSpaceDN w:val="0"/>
+        <w:adjustRightInd w:val="0"/>
+        <w:spacing w:after="0" w:line="240" w:lineRule="auto"/>
+        <w:ind w:left="1440" w:firstLine="0"/>
+        <w:rPr>
+          <w:rFonts w:ascii="Consolas" w:hAnsi="Consolas" w:cs="Consolas"/>
+          <w:color w:val="0000FF"/>
+          <w:sz w:val="19"/>
+          <w:szCs w:val="19"/>
+        </w:rPr>
+      </w:pPr>
+    </w:p>
+    <w:p>
+      <w:pPr>
+        <w:tabs>
+          <w:tab w:val="clear" w:pos="1080"/>
+        </w:tabs>
+        <w:autoSpaceDE w:val="0"/>
+        <w:autoSpaceDN w:val="0"/>
+        <w:adjustRightInd w:val="0"/>
+        <w:spacing w:after="0" w:line="240" w:lineRule="auto"/>
+        <w:ind w:left="0" w:firstLine="0"/>
+        <w:rPr>
+          <w:rFonts w:ascii="Times New Roman" w:hAnsi="Times New Roman" w:cs="Times New Roman"/>
+          <w:sz w:val="24"/>
+          <w:szCs w:val="24"/>
+        </w:rPr>
+      </w:pPr>
+      <w:r>
+        <w:rPr>
+          <w:rFonts w:ascii="Times New Roman" w:hAnsi="Times New Roman" w:cs="Times New Roman"/>
+          <w:sz w:val="24"/>
+          <w:szCs w:val="24"/>
+        </w:rPr>
+        <w:lastRenderedPageBreak/>
+        <w:t xml:space="preserve">+ Kết quả thực thi với execution plan: </w:t>
+      </w:r>
+    </w:p>
+    <w:p>
+      <w:pPr>
+        <w:tabs>
+          <w:tab w:val="clear" w:pos="1080"/>
+        </w:tabs>
+        <w:autoSpaceDE w:val="0"/>
+        <w:autoSpaceDN w:val="0"/>
+        <w:adjustRightInd w:val="0"/>
+        <w:spacing w:after="0" w:line="240" w:lineRule="auto"/>
+        <w:ind w:left="0" w:firstLine="0"/>
+        <w:rPr>
+          <w:rFonts w:ascii="Times New Roman" w:hAnsi="Times New Roman" w:cs="Times New Roman"/>
+          <w:sz w:val="24"/>
+          <w:szCs w:val="24"/>
+        </w:rPr>
+      </w:pPr>
+    </w:p>
+    <w:p>
+      <w:pPr>
+        <w:tabs>
+          <w:tab w:val="clear" w:pos="1080"/>
+        </w:tabs>
+        <w:autoSpaceDE w:val="0"/>
+        <w:autoSpaceDN w:val="0"/>
+        <w:adjustRightInd w:val="0"/>
+        <w:spacing w:after="0" w:line="240" w:lineRule="auto"/>
+        <w:ind w:left="0" w:firstLine="360"/>
+        <w:jc w:val="center"/>
+        <w:rPr>
+          <w:rFonts w:ascii="Times New Roman" w:hAnsi="Times New Roman" w:cs="Times New Roman"/>
+          <w:sz w:val="24"/>
+          <w:szCs w:val="24"/>
+        </w:rPr>
+      </w:pPr>
+      <w:r>
+        <w:rPr>
           <w:noProof/>
-          <w:sz w:val="24"/>
-          <w:szCs w:val="24"/>
-        </w:rPr>
-        <w:lastRenderedPageBreak/>
+        </w:rPr>
         <w:drawing>
-          <wp:anchor distT="0" distB="0" distL="114300" distR="114300" simplePos="0" relativeHeight="251660288" behindDoc="0" locked="0" layoutInCell="1" allowOverlap="1" wp14:anchorId="172851B5" wp14:editId="4D12C265">
-            <wp:simplePos x="0" y="0"/>
-            <wp:positionH relativeFrom="margin">
-              <wp:align>right</wp:align>
-            </wp:positionH>
-            <wp:positionV relativeFrom="paragraph">
-              <wp:posOffset>335280</wp:posOffset>
-            </wp:positionV>
-            <wp:extent cx="5623560" cy="2725420"/>
-            <wp:effectExtent l="0" t="0" r="0" b="0"/>
-            <wp:wrapTopAndBottom/>
-            <wp:docPr id="4" name="Hình ảnh 4" descr="Ảnh có chứa ảnh chụp màn hình&#10;&#10;Mô tả được tạo tự động"/>
+          <wp:inline distT="0" distB="0" distL="0" distR="0" wp14:anchorId="04DA3D59" wp14:editId="1B1E0D2F">
+            <wp:extent cx="5943600" cy="1670050"/>
+            <wp:effectExtent l="0" t="0" r="0" b="6350"/>
+            <wp:docPr id="15" name="Picture 15"/>
             <wp:cNvGraphicFramePr>
               <a:graphicFrameLocks xmlns:a="http://schemas.openxmlformats.org/drawingml/2006/main" noChangeAspect="1"/>
             </wp:cNvGraphicFramePr>
@@ -4361,17 +4586,11 @@
               <a:graphicData uri="http://schemas.openxmlformats.org/drawingml/2006/picture">
                 <pic:pic xmlns:pic="http://schemas.openxmlformats.org/drawingml/2006/picture">
                   <pic:nvPicPr>
-                    <pic:cNvPr id="4" name="1a.png"/>
+                    <pic:cNvPr id="1" name=""/>
                     <pic:cNvPicPr/>
                   </pic:nvPicPr>
                   <pic:blipFill>
-                    <a:blip r:embed="rId10" cstate="print">
-                      <a:extLst>
-                        <a:ext uri="{28A0092B-C50C-407E-A947-70E740481C1C}">
-                          <a14:useLocalDpi xmlns:a14="http://schemas.microsoft.com/office/drawing/2010/main" val="0"/>
-                        </a:ext>
-                      </a:extLst>
-                    </a:blip>
+                    <a:blip r:embed="rId10"/>
                     <a:stretch>
                       <a:fillRect/>
                     </a:stretch>
@@ -4379,7 +4598,7 @@
                   <pic:spPr>
                     <a:xfrm>
                       <a:off x="0" y="0"/>
-                      <a:ext cx="5623560" cy="2725420"/>
+                      <a:ext cx="5943600" cy="1670050"/>
                     </a:xfrm>
                     <a:prstGeom prst="rect">
                       <a:avLst/>
@@ -4388,22 +4607,8 @@
                 </pic:pic>
               </a:graphicData>
             </a:graphic>
-            <wp14:sizeRelH relativeFrom="margin">
-              <wp14:pctWidth>0</wp14:pctWidth>
-            </wp14:sizeRelH>
-            <wp14:sizeRelV relativeFrom="margin">
-              <wp14:pctHeight>0</wp14:pctHeight>
-            </wp14:sizeRelV>
-          </wp:anchor>
+          </wp:inline>
         </w:drawing>
-      </w:r>
-      <w:r>
-        <w:rPr>
-          <w:rFonts w:ascii="Times New Roman" w:hAnsi="Times New Roman" w:cs="Times New Roman"/>
-          <w:sz w:val="24"/>
-          <w:szCs w:val="24"/>
-        </w:rPr>
-        <w:t xml:space="preserve">+ Kết quả thực thi với execution plan: </w:t>
       </w:r>
     </w:p>
     <w:p>
@@ -4420,7 +4625,7 @@
     </w:p>
     <w:p>
       <w:pPr>
-        <w:pStyle w:val="oancuaDanhsach"/>
+        <w:pStyle w:val="ListParagraph"/>
         <w:numPr>
           <w:ilvl w:val="0"/>
           <w:numId w:val="5"/>
@@ -4444,7 +4649,7 @@
     </w:p>
     <w:p>
       <w:pPr>
-        <w:pStyle w:val="oancuaDanhsach"/>
+        <w:pStyle w:val="ListParagraph"/>
         <w:spacing w:after="0"/>
         <w:ind w:firstLine="0"/>
         <w:jc w:val="both"/>
@@ -4465,7 +4670,7 @@
     </w:p>
     <w:p>
       <w:pPr>
-        <w:pStyle w:val="oancuaDanhsach"/>
+        <w:pStyle w:val="ListParagraph"/>
         <w:spacing w:after="0"/>
         <w:ind w:firstLine="0"/>
         <w:jc w:val="both"/>
@@ -4486,7 +4691,7 @@
     </w:p>
     <w:p>
       <w:pPr>
-        <w:pStyle w:val="oancuaDanhsach"/>
+        <w:pStyle w:val="ListParagraph"/>
         <w:spacing w:after="0"/>
         <w:ind w:firstLine="0"/>
         <w:jc w:val="both"/>
@@ -4507,7 +4712,7 @@
     </w:p>
     <w:p>
       <w:pPr>
-        <w:pStyle w:val="oancuaDanhsach"/>
+        <w:pStyle w:val="ListParagraph"/>
         <w:spacing w:after="0"/>
         <w:ind w:firstLine="0"/>
         <w:jc w:val="both"/>
@@ -4536,7 +4741,7 @@
     </w:p>
     <w:p>
       <w:pPr>
-        <w:pStyle w:val="oancuaDanhsach"/>
+        <w:pStyle w:val="ListParagraph"/>
         <w:spacing w:after="0"/>
         <w:ind w:firstLine="0"/>
         <w:jc w:val="both"/>
@@ -4565,7 +4770,7 @@
     </w:p>
     <w:p>
       <w:pPr>
-        <w:pStyle w:val="oancuaDanhsach"/>
+        <w:pStyle w:val="ListParagraph"/>
         <w:spacing w:after="0"/>
         <w:ind w:firstLine="0"/>
         <w:jc w:val="both"/>
@@ -4594,7 +4799,7 @@
     </w:p>
     <w:p>
       <w:pPr>
-        <w:pStyle w:val="oancuaDanhsach"/>
+        <w:pStyle w:val="ListParagraph"/>
         <w:spacing w:after="0"/>
         <w:ind w:firstLine="0"/>
         <w:jc w:val="both"/>
@@ -4615,7 +4820,7 @@
     </w:p>
     <w:p>
       <w:pPr>
-        <w:pStyle w:val="oancuaDanhsach"/>
+        <w:pStyle w:val="ListParagraph"/>
         <w:spacing w:after="0"/>
         <w:ind w:firstLine="0"/>
         <w:jc w:val="both"/>
@@ -4636,7 +4841,7 @@
     </w:p>
     <w:p>
       <w:pPr>
-        <w:pStyle w:val="oancuaDanhsach"/>
+        <w:pStyle w:val="ListParagraph"/>
         <w:spacing w:after="0"/>
         <w:ind w:firstLine="0"/>
         <w:jc w:val="both"/>
@@ -4657,7 +4862,7 @@
     </w:p>
     <w:p>
       <w:pPr>
-        <w:pStyle w:val="oancuaDanhsach"/>
+        <w:pStyle w:val="ListParagraph"/>
         <w:spacing w:after="0"/>
         <w:ind w:firstLine="0"/>
         <w:jc w:val="both"/>
@@ -4698,7 +4903,23 @@
           <w:sz w:val="24"/>
           <w:szCs w:val="24"/>
         </w:rPr>
-        <w:t xml:space="preserve">ra các bảng ghi thỏa mãn yêu câu tìm kiếm và sau đó thực hiện phép cộng. Tức là hệ thống cần đọc tuần tự từng dòng từ đầu đến cuối để tìm ra kết quả, cụ thể ở đây câu trủy vấn đã phải duyệt qua 21 6926 dòng để tìm được các dòng thỏa </w:t>
+        <w:t>ra các bảng ghi thỏa mãn yêu câu tìm kiếm và sau đó thực hiện phép cộng. Tức là hệ thống cần đọc tuần tự từng dòng từ đầu đến cuối để tìm ra kết quả, cụ thể ở đây câu tr</w:t>
+      </w:r>
+      <w:r>
+        <w:rPr>
+          <w:rFonts w:ascii="Times New Roman" w:hAnsi="Times New Roman" w:cs="Times New Roman"/>
+          <w:sz w:val="24"/>
+          <w:szCs w:val="24"/>
+        </w:rPr>
+        <w:t>u</w:t>
+      </w:r>
+      <w:r>
+        <w:rPr>
+          <w:rFonts w:ascii="Times New Roman" w:hAnsi="Times New Roman" w:cs="Times New Roman"/>
+          <w:sz w:val="24"/>
+          <w:szCs w:val="24"/>
+        </w:rPr>
+        <w:t xml:space="preserve">y vấn đã phải duyệt qua 21 6926 dòng để tìm được các dòng thỏa </w:t>
       </w:r>
       <w:r>
         <w:rPr>
@@ -4725,7 +4946,16 @@
           <w:sz w:val="19"/>
           <w:szCs w:val="19"/>
         </w:rPr>
-        <w:t xml:space="preserve">DueDate </w:t>
+        <w:t>Order</w:t>
+      </w:r>
+      <w:r>
+        <w:rPr>
+          <w:rFonts w:ascii="Consolas" w:hAnsi="Consolas" w:cs="Consolas"/>
+          <w:color w:val="000000"/>
+          <w:sz w:val="19"/>
+          <w:szCs w:val="19"/>
+        </w:rPr>
+        <w:t xml:space="preserve">Date </w:t>
       </w:r>
       <w:r>
         <w:rPr>
@@ -4787,7 +5017,16 @@
           <w:sz w:val="19"/>
           <w:szCs w:val="19"/>
         </w:rPr>
-        <w:t xml:space="preserve">DueDate </w:t>
+        <w:t>Order</w:t>
+      </w:r>
+      <w:r>
+        <w:rPr>
+          <w:rFonts w:ascii="Consolas" w:hAnsi="Consolas" w:cs="Consolas"/>
+          <w:color w:val="000000"/>
+          <w:sz w:val="19"/>
+          <w:szCs w:val="19"/>
+        </w:rPr>
+        <w:t xml:space="preserve">Date </w:t>
       </w:r>
       <w:r>
         <w:rPr>
@@ -4909,7 +5148,7 @@
     </w:p>
     <w:p>
       <w:pPr>
-        <w:pStyle w:val="oancuaDanhsach"/>
+        <w:pStyle w:val="ListParagraph"/>
         <w:spacing w:after="0"/>
         <w:ind w:firstLine="0"/>
         <w:jc w:val="both"/>
@@ -4932,7 +5171,7 @@
     </w:p>
     <w:p>
       <w:pPr>
-        <w:pStyle w:val="oancuaDanhsach"/>
+        <w:pStyle w:val="ListParagraph"/>
         <w:spacing w:after="0"/>
         <w:ind w:firstLine="0"/>
         <w:jc w:val="both"/>
@@ -4946,7 +5185,7 @@
     </w:p>
     <w:p>
       <w:pPr>
-        <w:pStyle w:val="oancuaDanhsach"/>
+        <w:pStyle w:val="ListParagraph"/>
         <w:numPr>
           <w:ilvl w:val="0"/>
           <w:numId w:val="4"/>
@@ -4965,13 +5204,12 @@
           <w:sz w:val="24"/>
           <w:szCs w:val="24"/>
         </w:rPr>
-        <w:lastRenderedPageBreak/>
         <w:t xml:space="preserve">Tạo các chỉ mục như yêu cầu dưới đây vào csdl SaleManagement Index , chạy lại các truy vấn trên với csdl có chỉ mục và nhận xét kết quả: </w:t>
       </w:r>
     </w:p>
     <w:p>
       <w:pPr>
-        <w:pStyle w:val="oancuaDanhsach"/>
+        <w:pStyle w:val="ListParagraph"/>
         <w:spacing w:after="0"/>
         <w:ind w:firstLine="0"/>
         <w:rPr>
@@ -4991,7 +5229,7 @@
     </w:p>
     <w:p>
       <w:pPr>
-        <w:pStyle w:val="oancuaDanhsach"/>
+        <w:pStyle w:val="ListParagraph"/>
         <w:spacing w:after="0"/>
         <w:ind w:firstLine="0"/>
         <w:rPr>
@@ -5155,7 +5393,7 @@
     </w:p>
     <w:p>
       <w:pPr>
-        <w:pStyle w:val="oancuaDanhsach"/>
+        <w:pStyle w:val="ListParagraph"/>
         <w:spacing w:after="0"/>
         <w:ind w:firstLine="0"/>
         <w:rPr>
@@ -5175,7 +5413,7 @@
     </w:p>
     <w:p>
       <w:pPr>
-        <w:pStyle w:val="oancuaDanhsach"/>
+        <w:pStyle w:val="ListParagraph"/>
         <w:spacing w:after="0"/>
         <w:ind w:firstLine="0"/>
         <w:rPr>
@@ -5191,6 +5429,7 @@
           <w:sz w:val="24"/>
           <w:szCs w:val="24"/>
         </w:rPr>
+        <w:lastRenderedPageBreak/>
         <w:drawing>
           <wp:inline distT="0" distB="0" distL="0" distR="0" wp14:anchorId="7C8C6216" wp14:editId="309BE9F1">
             <wp:extent cx="5550152" cy="1892744"/>
@@ -5236,7 +5475,7 @@
     </w:p>
     <w:p>
       <w:pPr>
-        <w:pStyle w:val="oancuaDanhsach"/>
+        <w:pStyle w:val="ListParagraph"/>
         <w:spacing w:after="0"/>
         <w:ind w:firstLine="0"/>
         <w:rPr>
@@ -5257,7 +5496,7 @@
     </w:p>
     <w:p>
       <w:pPr>
-        <w:pStyle w:val="oancuaDanhsach"/>
+        <w:pStyle w:val="ListParagraph"/>
         <w:spacing w:after="0"/>
         <w:ind w:firstLine="0"/>
         <w:rPr>
@@ -5269,7 +5508,7 @@
     </w:p>
     <w:p>
       <w:pPr>
-        <w:pStyle w:val="oancuaDanhsach"/>
+        <w:pStyle w:val="ListParagraph"/>
         <w:spacing w:after="0"/>
         <w:ind w:firstLine="0"/>
         <w:rPr>
@@ -5289,7 +5528,7 @@
     </w:p>
     <w:p>
       <w:pPr>
-        <w:pStyle w:val="oancuaDanhsach"/>
+        <w:pStyle w:val="ListParagraph"/>
         <w:spacing w:after="0"/>
         <w:ind w:firstLine="0"/>
         <w:rPr>
@@ -5437,7 +5676,7 @@
     </w:p>
     <w:p>
       <w:pPr>
-        <w:pStyle w:val="oancuaDanhsach"/>
+        <w:pStyle w:val="ListParagraph"/>
         <w:spacing w:after="0"/>
         <w:ind w:firstLine="0"/>
         <w:rPr>
@@ -5457,7 +5696,7 @@
     </w:p>
     <w:p>
       <w:pPr>
-        <w:pStyle w:val="oancuaDanhsach"/>
+        <w:pStyle w:val="ListParagraph"/>
         <w:spacing w:after="0"/>
         <w:ind w:firstLine="0"/>
         <w:rPr>
@@ -5466,7 +5705,6 @@
           <w:szCs w:val="24"/>
         </w:rPr>
       </w:pPr>
-      <w:bookmarkStart w:id="0" w:name="_GoBack"/>
       <w:r>
         <w:rPr>
           <w:rFonts w:ascii="Times New Roman" w:hAnsi="Times New Roman" w:cs="Times New Roman"/>
@@ -5516,11 +5754,10 @@
           </wp:inline>
         </w:drawing>
       </w:r>
-      <w:bookmarkEnd w:id="0"/>
-    </w:p>
-    <w:p>
-      <w:pPr>
-        <w:pStyle w:val="oancuaDanhsach"/>
+    </w:p>
+    <w:p>
+      <w:pPr>
+        <w:pStyle w:val="ListParagraph"/>
         <w:spacing w:after="0"/>
         <w:ind w:firstLine="0"/>
         <w:rPr>
@@ -5536,7 +5773,6 @@
           <w:sz w:val="24"/>
           <w:szCs w:val="24"/>
         </w:rPr>
-        <w:lastRenderedPageBreak/>
         <w:drawing>
           <wp:inline distT="0" distB="0" distL="0" distR="0" wp14:anchorId="72D46935" wp14:editId="188BAAE9">
             <wp:extent cx="5659049" cy="2275107"/>
@@ -5582,7 +5818,7 @@
     </w:p>
     <w:p>
       <w:pPr>
-        <w:pStyle w:val="oancuaDanhsach"/>
+        <w:pStyle w:val="ListParagraph"/>
         <w:spacing w:after="0"/>
         <w:ind w:firstLine="0"/>
         <w:rPr>
@@ -5603,7 +5839,7 @@
     </w:p>
     <w:p>
       <w:pPr>
-        <w:pStyle w:val="oancuaDanhsach"/>
+        <w:pStyle w:val="ListParagraph"/>
         <w:spacing w:after="0"/>
         <w:ind w:firstLine="0"/>
         <w:rPr>
@@ -5618,6 +5854,7 @@
           <w:sz w:val="24"/>
           <w:szCs w:val="24"/>
         </w:rPr>
+        <w:lastRenderedPageBreak/>
         <w:tab/>
         <w:t xml:space="preserve">Từ Execution Plan được tạo ra khi thực hiện câu truy vấn có sử dụng chỉ mục (Nonclustered Index) có thể nhận thấy sự xuất hiện của Index Seek.  Index Seek là hệ thống </w:t>
       </w:r>
@@ -5644,7 +5881,7 @@
     </w:p>
     <w:p>
       <w:pPr>
-        <w:pStyle w:val="oancuaDanhsach"/>
+        <w:pStyle w:val="ListParagraph"/>
         <w:numPr>
           <w:ilvl w:val="0"/>
           <w:numId w:val="4"/>
@@ -5672,7 +5909,7 @@
     </w:p>
     <w:p>
       <w:pPr>
-        <w:pStyle w:val="oancuaDanhsach"/>
+        <w:pStyle w:val="ListParagraph"/>
         <w:numPr>
           <w:ilvl w:val="0"/>
           <w:numId w:val="5"/>
@@ -5695,7 +5932,590 @@
     </w:p>
     <w:p>
       <w:pPr>
-        <w:pStyle w:val="oancuaDanhsach"/>
+        <w:pStyle w:val="ListParagraph"/>
+        <w:numPr>
+          <w:ilvl w:val="0"/>
+          <w:numId w:val="5"/>
+        </w:numPr>
+        <w:tabs>
+          <w:tab w:val="clear" w:pos="1080"/>
+        </w:tabs>
+        <w:autoSpaceDE w:val="0"/>
+        <w:autoSpaceDN w:val="0"/>
+        <w:adjustRightInd w:val="0"/>
+        <w:spacing w:after="0" w:line="240" w:lineRule="auto"/>
+        <w:rPr>
+          <w:rFonts w:ascii="Consolas" w:hAnsi="Consolas" w:cs="Consolas"/>
+          <w:sz w:val="19"/>
+          <w:szCs w:val="19"/>
+        </w:rPr>
+      </w:pPr>
+      <w:r>
+        <w:rPr>
+          <w:rFonts w:ascii="Consolas" w:hAnsi="Consolas" w:cs="Consolas"/>
+          <w:color w:val="008000"/>
+          <w:sz w:val="19"/>
+          <w:szCs w:val="19"/>
+        </w:rPr>
+        <w:t>/*</w:t>
+      </w:r>
+    </w:p>
+    <w:p>
+      <w:pPr>
+        <w:pStyle w:val="ListParagraph"/>
+        <w:numPr>
+          <w:ilvl w:val="0"/>
+          <w:numId w:val="5"/>
+        </w:numPr>
+        <w:tabs>
+          <w:tab w:val="clear" w:pos="1080"/>
+        </w:tabs>
+        <w:autoSpaceDE w:val="0"/>
+        <w:autoSpaceDN w:val="0"/>
+        <w:adjustRightInd w:val="0"/>
+        <w:spacing w:after="0" w:line="240" w:lineRule="auto"/>
+        <w:rPr>
+          <w:rFonts w:ascii="Consolas" w:hAnsi="Consolas" w:cs="Consolas"/>
+          <w:sz w:val="19"/>
+          <w:szCs w:val="19"/>
+        </w:rPr>
+      </w:pPr>
+      <w:r>
+        <w:rPr>
+          <w:rFonts w:ascii="Consolas" w:hAnsi="Consolas" w:cs="Consolas"/>
+          <w:color w:val="008000"/>
+          <w:sz w:val="19"/>
+          <w:szCs w:val="19"/>
+        </w:rPr>
+        <w:t>Missing Index Details from SQLQuery2.sql - DESKTOP-5310B20\SQLEXPRESS.No indexxx (DESKTOP-5310B20\Dell (54))</w:t>
+      </w:r>
+    </w:p>
+    <w:p>
+      <w:pPr>
+        <w:pStyle w:val="ListParagraph"/>
+        <w:numPr>
+          <w:ilvl w:val="0"/>
+          <w:numId w:val="5"/>
+        </w:numPr>
+        <w:tabs>
+          <w:tab w:val="clear" w:pos="1080"/>
+        </w:tabs>
+        <w:autoSpaceDE w:val="0"/>
+        <w:autoSpaceDN w:val="0"/>
+        <w:adjustRightInd w:val="0"/>
+        <w:spacing w:after="0" w:line="240" w:lineRule="auto"/>
+        <w:rPr>
+          <w:rFonts w:ascii="Consolas" w:hAnsi="Consolas" w:cs="Consolas"/>
+          <w:sz w:val="19"/>
+          <w:szCs w:val="19"/>
+        </w:rPr>
+      </w:pPr>
+      <w:r>
+        <w:rPr>
+          <w:rFonts w:ascii="Consolas" w:hAnsi="Consolas" w:cs="Consolas"/>
+          <w:color w:val="008000"/>
+          <w:sz w:val="19"/>
+          <w:szCs w:val="19"/>
+        </w:rPr>
+        <w:t>The Query Processor estimates that implementing the following index could improve the query cost by 21.9139%.</w:t>
+      </w:r>
+    </w:p>
+    <w:p>
+      <w:pPr>
+        <w:pStyle w:val="ListParagraph"/>
+        <w:numPr>
+          <w:ilvl w:val="0"/>
+          <w:numId w:val="5"/>
+        </w:numPr>
+        <w:tabs>
+          <w:tab w:val="clear" w:pos="1080"/>
+        </w:tabs>
+        <w:autoSpaceDE w:val="0"/>
+        <w:autoSpaceDN w:val="0"/>
+        <w:adjustRightInd w:val="0"/>
+        <w:spacing w:after="0" w:line="240" w:lineRule="auto"/>
+        <w:rPr>
+          <w:rFonts w:ascii="Consolas" w:hAnsi="Consolas" w:cs="Consolas"/>
+          <w:sz w:val="19"/>
+          <w:szCs w:val="19"/>
+        </w:rPr>
+      </w:pPr>
+      <w:r>
+        <w:rPr>
+          <w:rFonts w:ascii="Consolas" w:hAnsi="Consolas" w:cs="Consolas"/>
+          <w:color w:val="008000"/>
+          <w:sz w:val="19"/>
+          <w:szCs w:val="19"/>
+        </w:rPr>
+        <w:t>*/</w:t>
+      </w:r>
+    </w:p>
+    <w:p>
+      <w:pPr>
+        <w:pStyle w:val="ListParagraph"/>
+        <w:numPr>
+          <w:ilvl w:val="0"/>
+          <w:numId w:val="5"/>
+        </w:numPr>
+        <w:tabs>
+          <w:tab w:val="clear" w:pos="1080"/>
+        </w:tabs>
+        <w:autoSpaceDE w:val="0"/>
+        <w:autoSpaceDN w:val="0"/>
+        <w:adjustRightInd w:val="0"/>
+        <w:spacing w:after="0" w:line="240" w:lineRule="auto"/>
+        <w:rPr>
+          <w:rFonts w:ascii="Consolas" w:hAnsi="Consolas" w:cs="Consolas"/>
+          <w:sz w:val="19"/>
+          <w:szCs w:val="19"/>
+        </w:rPr>
+      </w:pPr>
+    </w:p>
+    <w:p>
+      <w:pPr>
+        <w:pStyle w:val="ListParagraph"/>
+        <w:numPr>
+          <w:ilvl w:val="0"/>
+          <w:numId w:val="5"/>
+        </w:numPr>
+        <w:tabs>
+          <w:tab w:val="clear" w:pos="1080"/>
+        </w:tabs>
+        <w:autoSpaceDE w:val="0"/>
+        <w:autoSpaceDN w:val="0"/>
+        <w:adjustRightInd w:val="0"/>
+        <w:spacing w:after="0" w:line="240" w:lineRule="auto"/>
+        <w:rPr>
+          <w:rFonts w:ascii="Consolas" w:hAnsi="Consolas" w:cs="Consolas"/>
+          <w:sz w:val="19"/>
+          <w:szCs w:val="19"/>
+        </w:rPr>
+      </w:pPr>
+      <w:r>
+        <w:rPr>
+          <w:rFonts w:ascii="Consolas" w:hAnsi="Consolas" w:cs="Consolas"/>
+          <w:color w:val="008000"/>
+          <w:sz w:val="19"/>
+          <w:szCs w:val="19"/>
+        </w:rPr>
+        <w:t>/*</w:t>
+      </w:r>
+    </w:p>
+    <w:p>
+      <w:pPr>
+        <w:pStyle w:val="ListParagraph"/>
+        <w:numPr>
+          <w:ilvl w:val="0"/>
+          <w:numId w:val="5"/>
+        </w:numPr>
+        <w:tabs>
+          <w:tab w:val="clear" w:pos="1080"/>
+        </w:tabs>
+        <w:autoSpaceDE w:val="0"/>
+        <w:autoSpaceDN w:val="0"/>
+        <w:adjustRightInd w:val="0"/>
+        <w:spacing w:after="0" w:line="240" w:lineRule="auto"/>
+        <w:rPr>
+          <w:rFonts w:ascii="Consolas" w:hAnsi="Consolas" w:cs="Consolas"/>
+          <w:sz w:val="19"/>
+          <w:szCs w:val="19"/>
+        </w:rPr>
+      </w:pPr>
+      <w:r>
+        <w:rPr>
+          <w:rFonts w:ascii="Consolas" w:hAnsi="Consolas" w:cs="Consolas"/>
+          <w:color w:val="008000"/>
+          <w:sz w:val="19"/>
+          <w:szCs w:val="19"/>
+        </w:rPr>
+        <w:t>USE [No indexxx]</w:t>
+      </w:r>
+    </w:p>
+    <w:p>
+      <w:pPr>
+        <w:pStyle w:val="ListParagraph"/>
+        <w:numPr>
+          <w:ilvl w:val="0"/>
+          <w:numId w:val="5"/>
+        </w:numPr>
+        <w:tabs>
+          <w:tab w:val="clear" w:pos="1080"/>
+        </w:tabs>
+        <w:autoSpaceDE w:val="0"/>
+        <w:autoSpaceDN w:val="0"/>
+        <w:adjustRightInd w:val="0"/>
+        <w:spacing w:after="0" w:line="240" w:lineRule="auto"/>
+        <w:rPr>
+          <w:rFonts w:ascii="Consolas" w:hAnsi="Consolas" w:cs="Consolas"/>
+          <w:sz w:val="19"/>
+          <w:szCs w:val="19"/>
+        </w:rPr>
+      </w:pPr>
+      <w:r>
+        <w:rPr>
+          <w:rFonts w:ascii="Consolas" w:hAnsi="Consolas" w:cs="Consolas"/>
+          <w:color w:val="008000"/>
+          <w:sz w:val="19"/>
+          <w:szCs w:val="19"/>
+        </w:rPr>
+        <w:t>GO</w:t>
+      </w:r>
+    </w:p>
+    <w:p>
+      <w:pPr>
+        <w:pStyle w:val="ListParagraph"/>
+        <w:numPr>
+          <w:ilvl w:val="0"/>
+          <w:numId w:val="5"/>
+        </w:numPr>
+        <w:tabs>
+          <w:tab w:val="clear" w:pos="1080"/>
+        </w:tabs>
+        <w:autoSpaceDE w:val="0"/>
+        <w:autoSpaceDN w:val="0"/>
+        <w:adjustRightInd w:val="0"/>
+        <w:spacing w:after="0" w:line="240" w:lineRule="auto"/>
+        <w:rPr>
+          <w:rFonts w:ascii="Consolas" w:hAnsi="Consolas" w:cs="Consolas"/>
+          <w:sz w:val="19"/>
+          <w:szCs w:val="19"/>
+        </w:rPr>
+      </w:pPr>
+      <w:r>
+        <w:rPr>
+          <w:rFonts w:ascii="Consolas" w:hAnsi="Consolas" w:cs="Consolas"/>
+          <w:color w:val="008000"/>
+          <w:sz w:val="19"/>
+          <w:szCs w:val="19"/>
+        </w:rPr>
+        <w:t>CREATE NONCLUSTERED INDEX [&lt;Name of Missing Index, sysname,&gt;]</w:t>
+      </w:r>
+    </w:p>
+    <w:p>
+      <w:pPr>
+        <w:pStyle w:val="ListParagraph"/>
+        <w:numPr>
+          <w:ilvl w:val="0"/>
+          <w:numId w:val="5"/>
+        </w:numPr>
+        <w:tabs>
+          <w:tab w:val="clear" w:pos="1080"/>
+        </w:tabs>
+        <w:autoSpaceDE w:val="0"/>
+        <w:autoSpaceDN w:val="0"/>
+        <w:adjustRightInd w:val="0"/>
+        <w:spacing w:after="0" w:line="240" w:lineRule="auto"/>
+        <w:rPr>
+          <w:rFonts w:ascii="Consolas" w:hAnsi="Consolas" w:cs="Consolas"/>
+          <w:sz w:val="19"/>
+          <w:szCs w:val="19"/>
+        </w:rPr>
+      </w:pPr>
+      <w:r>
+        <w:rPr>
+          <w:rFonts w:ascii="Consolas" w:hAnsi="Consolas" w:cs="Consolas"/>
+          <w:color w:val="008000"/>
+          <w:sz w:val="19"/>
+          <w:szCs w:val="19"/>
+        </w:rPr>
+        <w:t>ON [dbo].[n_SalesOrderHeader] ([OrderDate])</w:t>
+      </w:r>
+    </w:p>
+    <w:p>
+      <w:pPr>
+        <w:pStyle w:val="ListParagraph"/>
+        <w:numPr>
+          <w:ilvl w:val="0"/>
+          <w:numId w:val="5"/>
+        </w:numPr>
+        <w:tabs>
+          <w:tab w:val="clear" w:pos="1080"/>
+        </w:tabs>
+        <w:autoSpaceDE w:val="0"/>
+        <w:autoSpaceDN w:val="0"/>
+        <w:adjustRightInd w:val="0"/>
+        <w:spacing w:after="0" w:line="240" w:lineRule="auto"/>
+        <w:rPr>
+          <w:rFonts w:ascii="Consolas" w:hAnsi="Consolas" w:cs="Consolas"/>
+          <w:sz w:val="19"/>
+          <w:szCs w:val="19"/>
+        </w:rPr>
+      </w:pPr>
+      <w:r>
+        <w:rPr>
+          <w:rFonts w:ascii="Consolas" w:hAnsi="Consolas" w:cs="Consolas"/>
+          <w:color w:val="008000"/>
+          <w:sz w:val="19"/>
+          <w:szCs w:val="19"/>
+        </w:rPr>
+        <w:t>INCLUDE ([SalesOrderID])</w:t>
+      </w:r>
+    </w:p>
+    <w:p>
+      <w:pPr>
+        <w:pStyle w:val="ListParagraph"/>
+        <w:numPr>
+          <w:ilvl w:val="0"/>
+          <w:numId w:val="5"/>
+        </w:numPr>
+        <w:tabs>
+          <w:tab w:val="clear" w:pos="1080"/>
+        </w:tabs>
+        <w:autoSpaceDE w:val="0"/>
+        <w:autoSpaceDN w:val="0"/>
+        <w:adjustRightInd w:val="0"/>
+        <w:spacing w:after="0" w:line="240" w:lineRule="auto"/>
+        <w:rPr>
+          <w:rFonts w:ascii="Consolas" w:hAnsi="Consolas" w:cs="Consolas"/>
+          <w:sz w:val="19"/>
+          <w:szCs w:val="19"/>
+        </w:rPr>
+      </w:pPr>
+      <w:r>
+        <w:rPr>
+          <w:rFonts w:ascii="Consolas" w:hAnsi="Consolas" w:cs="Consolas"/>
+          <w:color w:val="008000"/>
+          <w:sz w:val="19"/>
+          <w:szCs w:val="19"/>
+        </w:rPr>
+        <w:t>GO</w:t>
+      </w:r>
+    </w:p>
+    <w:p>
+      <w:pPr>
+        <w:pStyle w:val="ListParagraph"/>
+        <w:numPr>
+          <w:ilvl w:val="0"/>
+          <w:numId w:val="5"/>
+        </w:numPr>
+        <w:tabs>
+          <w:tab w:val="clear" w:pos="1080"/>
+        </w:tabs>
+        <w:autoSpaceDE w:val="0"/>
+        <w:autoSpaceDN w:val="0"/>
+        <w:adjustRightInd w:val="0"/>
+        <w:spacing w:after="0" w:line="240" w:lineRule="auto"/>
+        <w:rPr>
+          <w:rFonts w:ascii="Consolas" w:hAnsi="Consolas" w:cs="Consolas"/>
+          <w:color w:val="008000"/>
+          <w:sz w:val="19"/>
+          <w:szCs w:val="19"/>
+        </w:rPr>
+      </w:pPr>
+      <w:r>
+        <w:rPr>
+          <w:rFonts w:ascii="Consolas" w:hAnsi="Consolas" w:cs="Consolas"/>
+          <w:color w:val="008000"/>
+          <w:sz w:val="19"/>
+          <w:szCs w:val="19"/>
+        </w:rPr>
+        <w:t>*/</w:t>
+      </w:r>
+    </w:p>
+    <w:p>
+      <w:pPr>
+        <w:pStyle w:val="ListParagraph"/>
+        <w:numPr>
+          <w:ilvl w:val="0"/>
+          <w:numId w:val="5"/>
+        </w:numPr>
+        <w:spacing w:after="0"/>
+        <w:rPr>
+          <w:rFonts w:ascii="Times New Roman" w:hAnsi="Times New Roman" w:cs="Times New Roman"/>
+          <w:sz w:val="24"/>
+          <w:szCs w:val="24"/>
+        </w:rPr>
+      </w:pPr>
+      <w:r>
+        <w:rPr>
+          <w:rFonts w:ascii="Times New Roman" w:hAnsi="Times New Roman" w:cs="Times New Roman"/>
+          <w:sz w:val="24"/>
+          <w:szCs w:val="24"/>
+        </w:rPr>
+        <w:t xml:space="preserve">Đề xuất chỉ mục phù hợp: </w:t>
+      </w:r>
+    </w:p>
+    <w:p>
+      <w:pPr>
+        <w:pStyle w:val="ListParagraph"/>
+        <w:tabs>
+          <w:tab w:val="clear" w:pos="1080"/>
+        </w:tabs>
+        <w:autoSpaceDE w:val="0"/>
+        <w:autoSpaceDN w:val="0"/>
+        <w:adjustRightInd w:val="0"/>
+        <w:spacing w:after="0" w:line="240" w:lineRule="auto"/>
+        <w:ind w:firstLine="720"/>
+        <w:rPr>
+          <w:rFonts w:ascii="Consolas" w:hAnsi="Consolas" w:cs="Consolas"/>
+          <w:sz w:val="19"/>
+          <w:szCs w:val="19"/>
+        </w:rPr>
+      </w:pPr>
+      <w:r>
+        <w:rPr>
+          <w:rFonts w:ascii="Consolas" w:hAnsi="Consolas" w:cs="Consolas"/>
+          <w:color w:val="0000FF"/>
+          <w:sz w:val="19"/>
+          <w:szCs w:val="19"/>
+        </w:rPr>
+        <w:t>CREATE</w:t>
+      </w:r>
+      <w:r>
+        <w:rPr>
+          <w:rFonts w:ascii="Consolas" w:hAnsi="Consolas" w:cs="Consolas"/>
+          <w:sz w:val="19"/>
+          <w:szCs w:val="19"/>
+        </w:rPr>
+        <w:t xml:space="preserve"> </w:t>
+      </w:r>
+      <w:r>
+        <w:rPr>
+          <w:rFonts w:ascii="Consolas" w:hAnsi="Consolas" w:cs="Consolas"/>
+          <w:color w:val="0000FF"/>
+          <w:sz w:val="19"/>
+          <w:szCs w:val="19"/>
+        </w:rPr>
+        <w:t>NONCLUSTERED</w:t>
+      </w:r>
+      <w:r>
+        <w:rPr>
+          <w:rFonts w:ascii="Consolas" w:hAnsi="Consolas" w:cs="Consolas"/>
+          <w:sz w:val="19"/>
+          <w:szCs w:val="19"/>
+        </w:rPr>
+        <w:t xml:space="preserve"> </w:t>
+      </w:r>
+      <w:r>
+        <w:rPr>
+          <w:rFonts w:ascii="Consolas" w:hAnsi="Consolas" w:cs="Consolas"/>
+          <w:color w:val="0000FF"/>
+          <w:sz w:val="19"/>
+          <w:szCs w:val="19"/>
+        </w:rPr>
+        <w:t>INDEX</w:t>
+      </w:r>
+      <w:r>
+        <w:rPr>
+          <w:rFonts w:ascii="Consolas" w:hAnsi="Consolas" w:cs="Consolas"/>
+          <w:sz w:val="19"/>
+          <w:szCs w:val="19"/>
+        </w:rPr>
+        <w:t xml:space="preserve"> inde_test</w:t>
+      </w:r>
+      <w:r>
+        <w:rPr>
+          <w:rFonts w:ascii="Consolas" w:hAnsi="Consolas" w:cs="Consolas"/>
+          <w:sz w:val="19"/>
+          <w:szCs w:val="19"/>
+        </w:rPr>
+        <w:t xml:space="preserve"> </w:t>
+      </w:r>
+      <w:r>
+        <w:rPr>
+          <w:rFonts w:ascii="Consolas" w:hAnsi="Consolas" w:cs="Consolas"/>
+          <w:color w:val="0000FF"/>
+          <w:sz w:val="19"/>
+          <w:szCs w:val="19"/>
+        </w:rPr>
+        <w:t>ON</w:t>
+      </w:r>
+      <w:r>
+        <w:rPr>
+          <w:rFonts w:ascii="Consolas" w:hAnsi="Consolas" w:cs="Consolas"/>
+          <w:sz w:val="19"/>
+          <w:szCs w:val="19"/>
+        </w:rPr>
+        <w:t xml:space="preserve"> [dbo]</w:t>
+      </w:r>
+      <w:r>
+        <w:rPr>
+          <w:rFonts w:ascii="Consolas" w:hAnsi="Consolas" w:cs="Consolas"/>
+          <w:color w:val="808080"/>
+          <w:sz w:val="19"/>
+          <w:szCs w:val="19"/>
+        </w:rPr>
+        <w:t>.</w:t>
+      </w:r>
+      <w:r>
+        <w:rPr>
+          <w:rFonts w:ascii="Consolas" w:hAnsi="Consolas" w:cs="Consolas"/>
+          <w:sz w:val="19"/>
+          <w:szCs w:val="19"/>
+        </w:rPr>
+        <w:t>[n_Product]</w:t>
+      </w:r>
+      <w:r>
+        <w:rPr>
+          <w:rFonts w:ascii="Consolas" w:hAnsi="Consolas" w:cs="Consolas"/>
+          <w:color w:val="0000FF"/>
+          <w:sz w:val="19"/>
+          <w:szCs w:val="19"/>
+        </w:rPr>
+        <w:t xml:space="preserve"> </w:t>
+      </w:r>
+      <w:r>
+        <w:rPr>
+          <w:rFonts w:ascii="Consolas" w:hAnsi="Consolas" w:cs="Consolas"/>
+          <w:color w:val="808080"/>
+          <w:sz w:val="19"/>
+          <w:szCs w:val="19"/>
+        </w:rPr>
+        <w:t>(</w:t>
+      </w:r>
+      <w:r>
+        <w:rPr>
+          <w:rFonts w:ascii="Consolas" w:hAnsi="Consolas" w:cs="Consolas"/>
+          <w:sz w:val="19"/>
+          <w:szCs w:val="19"/>
+        </w:rPr>
+        <w:t>[ProductID]</w:t>
+      </w:r>
+      <w:r>
+        <w:rPr>
+          <w:rFonts w:ascii="Consolas" w:hAnsi="Consolas" w:cs="Consolas"/>
+          <w:color w:val="808080"/>
+          <w:sz w:val="19"/>
+          <w:szCs w:val="19"/>
+        </w:rPr>
+        <w:t>)</w:t>
+      </w:r>
+    </w:p>
+    <w:p>
+      <w:pPr>
+        <w:pStyle w:val="ListParagraph"/>
+        <w:numPr>
+          <w:ilvl w:val="0"/>
+          <w:numId w:val="5"/>
+        </w:numPr>
+        <w:spacing w:after="0"/>
+        <w:rPr>
+          <w:rFonts w:ascii="Times New Roman" w:hAnsi="Times New Roman" w:cs="Times New Roman"/>
+          <w:sz w:val="24"/>
+          <w:szCs w:val="24"/>
+        </w:rPr>
+      </w:pPr>
+      <w:r>
+        <w:rPr>
+          <w:rFonts w:ascii="Times New Roman" w:hAnsi="Times New Roman" w:cs="Times New Roman"/>
+          <w:noProof/>
+          <w:sz w:val="24"/>
+          <w:szCs w:val="24"/>
+        </w:rPr>
+        <w:t>S</w:t>
+      </w:r>
+      <w:r>
+        <w:rPr>
+          <w:rFonts w:ascii="Times New Roman" w:hAnsi="Times New Roman" w:cs="Times New Roman"/>
+          <w:sz w:val="24"/>
+          <w:szCs w:val="24"/>
+        </w:rPr>
+        <w:t xml:space="preserve">Kết quả sau khi tạo chỉ mục: </w:t>
+      </w:r>
+    </w:p>
+    <w:p>
+      <w:pPr>
+        <w:pStyle w:val="ListParagraph"/>
         <w:spacing w:after="0"/>
         <w:ind w:firstLine="0"/>
         <w:rPr>
@@ -5706,16 +6526,13 @@
       </w:pPr>
       <w:r>
         <w:rPr>
-          <w:rFonts w:ascii="Times New Roman" w:hAnsi="Times New Roman" w:cs="Times New Roman"/>
           <w:noProof/>
-          <w:sz w:val="24"/>
-          <w:szCs w:val="24"/>
         </w:rPr>
         <w:drawing>
-          <wp:inline distT="0" distB="0" distL="0" distR="0" wp14:anchorId="49EF117D" wp14:editId="490C0138">
-            <wp:extent cx="5943600" cy="376928"/>
-            <wp:effectExtent l="0" t="0" r="0" b="4445"/>
-            <wp:docPr id="6" name="Hình ảnh 6" descr="Ảnh có chứa ảnh chụp màn hình&#10;&#10;Mô tả được tạo tự động"/>
+          <wp:inline distT="0" distB="0" distL="0" distR="0" wp14:anchorId="611B5BCB" wp14:editId="47AEF2B7">
+            <wp:extent cx="5943600" cy="1572260"/>
+            <wp:effectExtent l="0" t="0" r="0" b="8890"/>
+            <wp:docPr id="18" name="Picture 18"/>
             <wp:cNvGraphicFramePr>
               <a:graphicFrameLocks xmlns:a="http://schemas.openxmlformats.org/drawingml/2006/main" noChangeAspect="1"/>
             </wp:cNvGraphicFramePr>
@@ -5723,11 +6540,201 @@
               <a:graphicData uri="http://schemas.openxmlformats.org/drawingml/2006/picture">
                 <pic:pic xmlns:pic="http://schemas.openxmlformats.org/drawingml/2006/picture">
                   <pic:nvPicPr>
-                    <pic:cNvPr id="6" name="1a.png"/>
+                    <pic:cNvPr id="1" name=""/>
                     <pic:cNvPicPr/>
                   </pic:nvPicPr>
                   <pic:blipFill>
-                    <a:blip r:embed="rId14">
+                    <a:blip r:embed="rId14"/>
+                    <a:stretch>
+                      <a:fillRect/>
+                    </a:stretch>
+                  </pic:blipFill>
+                  <pic:spPr>
+                    <a:xfrm>
+                      <a:off x="0" y="0"/>
+                      <a:ext cx="5943600" cy="1572260"/>
+                    </a:xfrm>
+                    <a:prstGeom prst="rect">
+                      <a:avLst/>
+                    </a:prstGeom>
+                  </pic:spPr>
+                </pic:pic>
+              </a:graphicData>
+            </a:graphic>
+          </wp:inline>
+        </w:drawing>
+      </w:r>
+    </w:p>
+    <w:p>
+      <w:pPr>
+        <w:pStyle w:val="ListParagraph"/>
+        <w:spacing w:after="0"/>
+        <w:ind w:firstLine="0"/>
+        <w:rPr>
+          <w:rFonts w:ascii="Times New Roman" w:hAnsi="Times New Roman" w:cs="Times New Roman"/>
+          <w:sz w:val="24"/>
+          <w:szCs w:val="24"/>
+        </w:rPr>
+      </w:pPr>
+    </w:p>
+    <w:p>
+      <w:pPr>
+        <w:pStyle w:val="ListParagraph"/>
+        <w:numPr>
+          <w:ilvl w:val="0"/>
+          <w:numId w:val="5"/>
+        </w:numPr>
+        <w:spacing w:after="0"/>
+        <w:jc w:val="both"/>
+        <w:rPr>
+          <w:rFonts w:ascii="Times New Roman" w:hAnsi="Times New Roman" w:cs="Times New Roman"/>
+          <w:sz w:val="24"/>
+          <w:szCs w:val="24"/>
+        </w:rPr>
+      </w:pPr>
+      <w:r>
+        <w:rPr>
+          <w:rFonts w:ascii="Times New Roman" w:hAnsi="Times New Roman" w:cs="Times New Roman"/>
+          <w:sz w:val="24"/>
+          <w:szCs w:val="24"/>
+        </w:rPr>
+        <w:t>Qua quan sát 2 cơ sở dữ liệu có index và không có index, thì ở cơ sở dữ liệu có index với chỉ mục đề xuất, nhận thấy được thời gian chạy của các thao tác SELECT, MERGE</w:t>
+      </w:r>
+      <w:r>
+        <w:rPr>
+          <w:rFonts w:ascii="Times New Roman" w:hAnsi="Times New Roman" w:cs="Times New Roman"/>
+          <w:sz w:val="24"/>
+          <w:szCs w:val="24"/>
+        </w:rPr>
+        <w:t xml:space="preserve"> JOIN và INDEX SCAN (NONCLUSTERED) chạy nhanh hơn một chút dù chi phí vẫn là 100%.</w:t>
+      </w:r>
+    </w:p>
+    <w:p>
+      <w:pPr>
+        <w:spacing w:after="0"/>
+        <w:jc w:val="both"/>
+        <w:rPr>
+          <w:rFonts w:ascii="Times New Roman" w:hAnsi="Times New Roman" w:cs="Times New Roman"/>
+          <w:sz w:val="24"/>
+          <w:szCs w:val="24"/>
+        </w:rPr>
+      </w:pPr>
+    </w:p>
+    <w:p>
+      <w:pPr>
+        <w:spacing w:after="0"/>
+        <w:jc w:val="both"/>
+        <w:rPr>
+          <w:rFonts w:ascii="Times New Roman" w:hAnsi="Times New Roman" w:cs="Times New Roman"/>
+          <w:sz w:val="24"/>
+          <w:szCs w:val="24"/>
+        </w:rPr>
+      </w:pPr>
+    </w:p>
+    <w:p>
+      <w:pPr>
+        <w:spacing w:after="0"/>
+        <w:jc w:val="both"/>
+        <w:rPr>
+          <w:rFonts w:ascii="Times New Roman" w:hAnsi="Times New Roman" w:cs="Times New Roman"/>
+          <w:sz w:val="24"/>
+          <w:szCs w:val="24"/>
+        </w:rPr>
+      </w:pPr>
+    </w:p>
+    <w:p>
+      <w:pPr>
+        <w:spacing w:after="0"/>
+        <w:jc w:val="both"/>
+        <w:rPr>
+          <w:rFonts w:ascii="Times New Roman" w:hAnsi="Times New Roman" w:cs="Times New Roman"/>
+          <w:sz w:val="24"/>
+          <w:szCs w:val="24"/>
+        </w:rPr>
+      </w:pPr>
+    </w:p>
+    <w:p>
+      <w:pPr>
+        <w:pStyle w:val="ListParagraph"/>
+        <w:numPr>
+          <w:ilvl w:val="0"/>
+          <w:numId w:val="5"/>
+        </w:numPr>
+        <w:spacing w:after="0"/>
+        <w:jc w:val="both"/>
+        <w:rPr>
+          <w:rFonts w:ascii="Times New Roman" w:hAnsi="Times New Roman" w:cs="Times New Roman"/>
+          <w:sz w:val="24"/>
+          <w:szCs w:val="24"/>
+        </w:rPr>
+      </w:pPr>
+      <w:r>
+        <w:rPr>
+          <w:rFonts w:ascii="Times New Roman" w:hAnsi="Times New Roman" w:cs="Times New Roman"/>
+          <w:sz w:val="24"/>
+          <w:szCs w:val="24"/>
+        </w:rPr>
+        <w:lastRenderedPageBreak/>
+        <w:t>Không có chỉ mục:</w:t>
+      </w:r>
+      <w:r>
+        <w:rPr>
+          <w:rFonts w:ascii="Times New Roman" w:hAnsi="Times New Roman" w:cs="Times New Roman"/>
+          <w:noProof/>
+          <w:sz w:val="24"/>
+          <w:szCs w:val="24"/>
+        </w:rPr>
+        <w:t xml:space="preserve"> </w:t>
+      </w:r>
+    </w:p>
+    <w:p>
+      <w:pPr>
+        <w:pStyle w:val="ListParagraph"/>
+        <w:spacing w:after="0"/>
+        <w:ind w:firstLine="0"/>
+        <w:jc w:val="both"/>
+        <w:rPr>
+          <w:rFonts w:ascii="Times New Roman" w:hAnsi="Times New Roman" w:cs="Times New Roman"/>
+          <w:sz w:val="24"/>
+          <w:szCs w:val="24"/>
+        </w:rPr>
+      </w:pPr>
+    </w:p>
+    <w:p>
+      <w:pPr>
+        <w:spacing w:after="0"/>
+        <w:ind w:left="360" w:firstLine="0"/>
+        <w:jc w:val="both"/>
+        <w:rPr>
+          <w:rFonts w:ascii="Times New Roman" w:hAnsi="Times New Roman" w:cs="Times New Roman"/>
+          <w:sz w:val="24"/>
+          <w:szCs w:val="24"/>
+        </w:rPr>
+      </w:pPr>
+      <w:r>
+        <w:rPr>
+          <w:rFonts w:ascii="Times New Roman" w:hAnsi="Times New Roman" w:cs="Times New Roman"/>
+          <w:noProof/>
+          <w:sz w:val="24"/>
+          <w:szCs w:val="24"/>
+        </w:rPr>
+        <w:drawing>
+          <wp:inline distT="0" distB="0" distL="0" distR="0" wp14:anchorId="422D3322" wp14:editId="01DAEB5E">
+            <wp:extent cx="5943600" cy="3768725"/>
+            <wp:effectExtent l="0" t="0" r="0" b="3175"/>
+            <wp:docPr id="20" name="Picture 20" descr="A screenshot of a cell phone&#10;&#10;Description automatically generated"/>
+            <wp:cNvGraphicFramePr>
+              <a:graphicFrameLocks xmlns:a="http://schemas.openxmlformats.org/drawingml/2006/main" noChangeAspect="1"/>
+            </wp:cNvGraphicFramePr>
+            <a:graphic xmlns:a="http://schemas.openxmlformats.org/drawingml/2006/main">
+              <a:graphicData uri="http://schemas.openxmlformats.org/drawingml/2006/picture">
+                <pic:pic xmlns:pic="http://schemas.openxmlformats.org/drawingml/2006/picture">
+                  <pic:nvPicPr>
+                    <pic:cNvPr id="20" name="ss2.png"/>
+                    <pic:cNvPicPr/>
+                  </pic:nvPicPr>
+                  <pic:blipFill>
+                    <a:blip r:embed="rId15">
                       <a:extLst>
                         <a:ext uri="{28A0092B-C50C-407E-A947-70E740481C1C}">
                           <a14:useLocalDpi xmlns:a14="http://schemas.microsoft.com/office/drawing/2010/main" val="0"/>
@@ -5741,7 +6748,7 @@
                   <pic:spPr>
                     <a:xfrm>
                       <a:off x="0" y="0"/>
-                      <a:ext cx="6015592" cy="381494"/>
+                      <a:ext cx="5943600" cy="3768725"/>
                     </a:xfrm>
                     <a:prstGeom prst="rect">
                       <a:avLst/>
@@ -5753,207 +6760,15 @@
           </wp:inline>
         </w:drawing>
       </w:r>
-    </w:p>
-    <w:p>
-      <w:pPr>
-        <w:pStyle w:val="oancuaDanhsach"/>
-        <w:spacing w:after="0"/>
-        <w:ind w:firstLine="0"/>
-        <w:rPr>
-          <w:rFonts w:ascii="Times New Roman" w:hAnsi="Times New Roman" w:cs="Times New Roman"/>
-          <w:sz w:val="24"/>
-          <w:szCs w:val="24"/>
-        </w:rPr>
-      </w:pPr>
-      <w:r>
-        <w:rPr>
-          <w:rFonts w:ascii="Times New Roman" w:hAnsi="Times New Roman" w:cs="Times New Roman"/>
-          <w:sz w:val="24"/>
-          <w:szCs w:val="24"/>
-        </w:rPr>
-        <w:t>“ Missing Index: CREATE NONCLUSTERED INDEX [ &lt;Name of Missing Index, sysname,&gt;] ON [d.bo].[n_SalesOrderHeader] ([DueDate])</w:t>
-      </w:r>
-    </w:p>
-    <w:p>
-      <w:pPr>
-        <w:pStyle w:val="oancuaDanhsach"/>
-        <w:numPr>
-          <w:ilvl w:val="0"/>
-          <w:numId w:val="5"/>
-        </w:numPr>
-        <w:spacing w:after="0"/>
-        <w:rPr>
-          <w:rFonts w:ascii="Times New Roman" w:hAnsi="Times New Roman" w:cs="Times New Roman"/>
-          <w:sz w:val="24"/>
-          <w:szCs w:val="24"/>
-        </w:rPr>
-      </w:pPr>
-      <w:r>
-        <w:rPr>
-          <w:rFonts w:ascii="Times New Roman" w:hAnsi="Times New Roman" w:cs="Times New Roman"/>
-          <w:sz w:val="24"/>
-          <w:szCs w:val="24"/>
-        </w:rPr>
-        <w:t xml:space="preserve">Đề xuất chỉ mục phù hợp: </w:t>
-      </w:r>
-    </w:p>
-    <w:p>
-      <w:pPr>
-        <w:pStyle w:val="oancuaDanhsach"/>
-        <w:spacing w:after="0"/>
-        <w:ind w:firstLine="0"/>
-        <w:rPr>
-          <w:rFonts w:ascii="Consolas" w:hAnsi="Consolas" w:cs="Consolas"/>
-          <w:color w:val="808080"/>
-          <w:sz w:val="19"/>
-          <w:szCs w:val="19"/>
-        </w:rPr>
-      </w:pPr>
-      <w:r>
-        <w:rPr>
-          <w:rFonts w:ascii="Consolas" w:hAnsi="Consolas" w:cs="Consolas"/>
-          <w:color w:val="0000FF"/>
-          <w:sz w:val="19"/>
-          <w:szCs w:val="19"/>
-          <w:highlight w:val="lightGray"/>
-        </w:rPr>
-        <w:t>CREATE</w:t>
-      </w:r>
-      <w:r>
-        <w:rPr>
-          <w:rFonts w:ascii="Consolas" w:hAnsi="Consolas" w:cs="Consolas"/>
-          <w:color w:val="000000"/>
-          <w:sz w:val="19"/>
-          <w:szCs w:val="19"/>
-          <w:highlight w:val="lightGray"/>
-        </w:rPr>
-        <w:t xml:space="preserve"> </w:t>
-      </w:r>
-      <w:r>
-        <w:rPr>
-          <w:rFonts w:ascii="Consolas" w:hAnsi="Consolas" w:cs="Consolas"/>
-          <w:color w:val="0000FF"/>
-          <w:sz w:val="19"/>
-          <w:szCs w:val="19"/>
-          <w:highlight w:val="lightGray"/>
-        </w:rPr>
-        <w:t>NONCLUSTERED</w:t>
-      </w:r>
-      <w:r>
-        <w:rPr>
-          <w:rFonts w:ascii="Consolas" w:hAnsi="Consolas" w:cs="Consolas"/>
-          <w:color w:val="000000"/>
-          <w:sz w:val="19"/>
-          <w:szCs w:val="19"/>
-          <w:highlight w:val="lightGray"/>
-        </w:rPr>
-        <w:t xml:space="preserve"> </w:t>
-      </w:r>
-      <w:r>
-        <w:rPr>
-          <w:rFonts w:ascii="Consolas" w:hAnsi="Consolas" w:cs="Consolas"/>
-          <w:color w:val="0000FF"/>
-          <w:sz w:val="19"/>
-          <w:szCs w:val="19"/>
-          <w:highlight w:val="lightGray"/>
-        </w:rPr>
-        <w:t>INDEX</w:t>
-      </w:r>
-      <w:r>
-        <w:rPr>
-          <w:rFonts w:ascii="Consolas" w:hAnsi="Consolas" w:cs="Consolas"/>
-          <w:color w:val="000000"/>
-          <w:sz w:val="19"/>
-          <w:szCs w:val="19"/>
-          <w:highlight w:val="lightGray"/>
-        </w:rPr>
-        <w:t xml:space="preserve"> ORDERDATE_INDEX </w:t>
-      </w:r>
-      <w:r>
-        <w:rPr>
-          <w:rFonts w:ascii="Consolas" w:hAnsi="Consolas" w:cs="Consolas"/>
-          <w:color w:val="0000FF"/>
-          <w:sz w:val="19"/>
-          <w:szCs w:val="19"/>
-          <w:highlight w:val="lightGray"/>
-        </w:rPr>
-        <w:t>ON</w:t>
-      </w:r>
-      <w:r>
-        <w:rPr>
-          <w:rFonts w:ascii="Consolas" w:hAnsi="Consolas" w:cs="Consolas"/>
-          <w:color w:val="000000"/>
-          <w:sz w:val="19"/>
-          <w:szCs w:val="19"/>
-          <w:highlight w:val="lightGray"/>
-        </w:rPr>
-        <w:t xml:space="preserve"> n_SalesOrderHeader</w:t>
-      </w:r>
-      <w:r>
-        <w:rPr>
-          <w:rFonts w:ascii="Consolas" w:hAnsi="Consolas" w:cs="Consolas"/>
-          <w:color w:val="808080"/>
-          <w:sz w:val="19"/>
-          <w:szCs w:val="19"/>
-          <w:highlight w:val="lightGray"/>
-        </w:rPr>
-        <w:t>(</w:t>
-      </w:r>
-      <w:r>
-        <w:rPr>
-          <w:rFonts w:ascii="Consolas" w:hAnsi="Consolas" w:cs="Consolas"/>
-          <w:color w:val="000000"/>
-          <w:sz w:val="19"/>
-          <w:szCs w:val="19"/>
-          <w:highlight w:val="lightGray"/>
-        </w:rPr>
-        <w:t>DueDate</w:t>
-      </w:r>
-      <w:r>
-        <w:rPr>
-          <w:rFonts w:ascii="Consolas" w:hAnsi="Consolas" w:cs="Consolas"/>
-          <w:color w:val="808080"/>
-          <w:sz w:val="19"/>
-          <w:szCs w:val="19"/>
-          <w:highlight w:val="lightGray"/>
-        </w:rPr>
-        <w:t>)</w:t>
-      </w:r>
-    </w:p>
-    <w:p>
-      <w:pPr>
-        <w:pStyle w:val="oancuaDanhsach"/>
-        <w:numPr>
-          <w:ilvl w:val="0"/>
-          <w:numId w:val="5"/>
-        </w:numPr>
-        <w:spacing w:after="0"/>
-        <w:rPr>
-          <w:rFonts w:ascii="Times New Roman" w:hAnsi="Times New Roman" w:cs="Times New Roman"/>
-          <w:sz w:val="24"/>
-          <w:szCs w:val="24"/>
-        </w:rPr>
-      </w:pPr>
-      <w:r>
-        <w:rPr>
-          <w:rFonts w:ascii="Times New Roman" w:hAnsi="Times New Roman" w:cs="Times New Roman"/>
+      <w:r>
+        <w:rPr>
           <w:noProof/>
-          <w:sz w:val="24"/>
-          <w:szCs w:val="24"/>
         </w:rPr>
         <w:drawing>
-          <wp:anchor distT="0" distB="0" distL="114300" distR="114300" simplePos="0" relativeHeight="251661312" behindDoc="0" locked="0" layoutInCell="1" allowOverlap="1" wp14:anchorId="58C91894" wp14:editId="35B77740">
-            <wp:simplePos x="0" y="0"/>
-            <wp:positionH relativeFrom="margin">
-              <wp:align>right</wp:align>
-            </wp:positionH>
-            <wp:positionV relativeFrom="paragraph">
-              <wp:posOffset>230669</wp:posOffset>
-            </wp:positionV>
-            <wp:extent cx="5320146" cy="1814306"/>
-            <wp:effectExtent l="0" t="0" r="0" b="0"/>
-            <wp:wrapTopAndBottom/>
-            <wp:docPr id="7" name="Hình ảnh 7" descr="Ảnh có chứa ảnh chụp màn hình&#10;&#10;Mô tả được tạo tự động"/>
+          <wp:inline distT="0" distB="0" distL="0" distR="0" wp14:anchorId="6DBF5206" wp14:editId="1288D7D2">
+            <wp:extent cx="5943600" cy="3634740"/>
+            <wp:effectExtent l="0" t="0" r="0" b="3810"/>
+            <wp:docPr id="19" name="Picture 19" descr="A screenshot of a social media post&#10;&#10;Description automatically generated"/>
             <wp:cNvGraphicFramePr>
               <a:graphicFrameLocks xmlns:a="http://schemas.openxmlformats.org/drawingml/2006/main" noChangeAspect="1"/>
             </wp:cNvGraphicFramePr>
@@ -5961,11 +6776,11 @@
               <a:graphicData uri="http://schemas.openxmlformats.org/drawingml/2006/picture">
                 <pic:pic xmlns:pic="http://schemas.openxmlformats.org/drawingml/2006/picture">
                   <pic:nvPicPr>
-                    <pic:cNvPr id="7" name="1a.png"/>
+                    <pic:cNvPr id="19" name="ss1.png"/>
                     <pic:cNvPicPr/>
                   </pic:nvPicPr>
                   <pic:blipFill>
-                    <a:blip r:embed="rId15" cstate="print">
+                    <a:blip r:embed="rId16">
                       <a:extLst>
                         <a:ext uri="{28A0092B-C50C-407E-A947-70E740481C1C}">
                           <a14:useLocalDpi xmlns:a14="http://schemas.microsoft.com/office/drawing/2010/main" val="0"/>
@@ -5979,7 +6794,7 @@
                   <pic:spPr>
                     <a:xfrm>
                       <a:off x="0" y="0"/>
-                      <a:ext cx="5320146" cy="1814306"/>
+                      <a:ext cx="5943600" cy="3634740"/>
                     </a:xfrm>
                     <a:prstGeom prst="rect">
                       <a:avLst/>
@@ -5988,42 +6803,13 @@
                 </pic:pic>
               </a:graphicData>
             </a:graphic>
-          </wp:anchor>
+          </wp:inline>
         </w:drawing>
       </w:r>
-      <w:r>
-        <w:rPr>
-          <w:rFonts w:ascii="Times New Roman" w:hAnsi="Times New Roman" w:cs="Times New Roman"/>
-          <w:noProof/>
-          <w:sz w:val="24"/>
-          <w:szCs w:val="24"/>
-        </w:rPr>
-        <w:t>S</w:t>
-      </w:r>
-      <w:r>
-        <w:rPr>
-          <w:rFonts w:ascii="Times New Roman" w:hAnsi="Times New Roman" w:cs="Times New Roman"/>
-          <w:sz w:val="24"/>
-          <w:szCs w:val="24"/>
-        </w:rPr>
-        <w:t xml:space="preserve">Kết quả sau khi tạo chỉ mục: </w:t>
-      </w:r>
-    </w:p>
-    <w:p>
-      <w:pPr>
-        <w:pStyle w:val="oancuaDanhsach"/>
-        <w:spacing w:after="0"/>
-        <w:ind w:firstLine="0"/>
-        <w:rPr>
-          <w:rFonts w:ascii="Times New Roman" w:hAnsi="Times New Roman" w:cs="Times New Roman"/>
-          <w:sz w:val="24"/>
-          <w:szCs w:val="24"/>
-        </w:rPr>
-      </w:pPr>
-    </w:p>
-    <w:p>
-      <w:pPr>
-        <w:pStyle w:val="oancuaDanhsach"/>
+    </w:p>
+    <w:p>
+      <w:pPr>
+        <w:pStyle w:val="ListParagraph"/>
         <w:spacing w:after="0"/>
         <w:ind w:firstLine="0"/>
         <w:jc w:val="both"/>
@@ -6033,10 +6819,330 @@
           <w:szCs w:val="24"/>
         </w:rPr>
       </w:pPr>
-    </w:p>
-    <w:p>
-      <w:pPr>
-        <w:pStyle w:val="oancuaDanhsach"/>
+      <w:r>
+        <w:rPr>
+          <w:rFonts w:ascii="Times New Roman" w:hAnsi="Times New Roman" w:cs="Times New Roman"/>
+          <w:noProof/>
+          <w:sz w:val="24"/>
+          <w:szCs w:val="24"/>
+        </w:rPr>
+        <w:lastRenderedPageBreak/>
+        <w:drawing>
+          <wp:inline distT="0" distB="0" distL="0" distR="0" wp14:anchorId="73284780" wp14:editId="3033463D">
+            <wp:extent cx="5943600" cy="3444240"/>
+            <wp:effectExtent l="0" t="0" r="0" b="3810"/>
+            <wp:docPr id="21" name="Picture 21" descr="A screenshot of a cell phone&#10;&#10;Description automatically generated"/>
+            <wp:cNvGraphicFramePr>
+              <a:graphicFrameLocks xmlns:a="http://schemas.openxmlformats.org/drawingml/2006/main" noChangeAspect="1"/>
+            </wp:cNvGraphicFramePr>
+            <a:graphic xmlns:a="http://schemas.openxmlformats.org/drawingml/2006/main">
+              <a:graphicData uri="http://schemas.openxmlformats.org/drawingml/2006/picture">
+                <pic:pic xmlns:pic="http://schemas.openxmlformats.org/drawingml/2006/picture">
+                  <pic:nvPicPr>
+                    <pic:cNvPr id="21" name="ss3.png"/>
+                    <pic:cNvPicPr/>
+                  </pic:nvPicPr>
+                  <pic:blipFill>
+                    <a:blip r:embed="rId17">
+                      <a:extLst>
+                        <a:ext uri="{28A0092B-C50C-407E-A947-70E740481C1C}">
+                          <a14:useLocalDpi xmlns:a14="http://schemas.microsoft.com/office/drawing/2010/main" val="0"/>
+                        </a:ext>
+                      </a:extLst>
+                    </a:blip>
+                    <a:stretch>
+                      <a:fillRect/>
+                    </a:stretch>
+                  </pic:blipFill>
+                  <pic:spPr>
+                    <a:xfrm>
+                      <a:off x="0" y="0"/>
+                      <a:ext cx="5943600" cy="3444240"/>
+                    </a:xfrm>
+                    <a:prstGeom prst="rect">
+                      <a:avLst/>
+                    </a:prstGeom>
+                  </pic:spPr>
+                </pic:pic>
+              </a:graphicData>
+            </a:graphic>
+          </wp:inline>
+        </w:drawing>
+      </w:r>
+    </w:p>
+    <w:p>
+      <w:pPr>
+        <w:pStyle w:val="ListParagraph"/>
+        <w:spacing w:after="0"/>
+        <w:ind w:firstLine="0"/>
+        <w:jc w:val="both"/>
+        <w:rPr>
+          <w:rFonts w:ascii="Times New Roman" w:hAnsi="Times New Roman" w:cs="Times New Roman"/>
+          <w:sz w:val="24"/>
+          <w:szCs w:val="24"/>
+        </w:rPr>
+      </w:pPr>
+    </w:p>
+    <w:p>
+      <w:pPr>
+        <w:pStyle w:val="ListParagraph"/>
+        <w:numPr>
+          <w:ilvl w:val="0"/>
+          <w:numId w:val="5"/>
+        </w:numPr>
+        <w:spacing w:after="0"/>
+        <w:jc w:val="both"/>
+        <w:rPr>
+          <w:rFonts w:ascii="Times New Roman" w:hAnsi="Times New Roman" w:cs="Times New Roman"/>
+          <w:sz w:val="24"/>
+          <w:szCs w:val="24"/>
+        </w:rPr>
+      </w:pPr>
+      <w:r>
+        <w:rPr>
+          <w:rFonts w:ascii="Times New Roman" w:hAnsi="Times New Roman" w:cs="Times New Roman"/>
+          <w:sz w:val="24"/>
+          <w:szCs w:val="24"/>
+        </w:rPr>
+        <w:t>Có chỉ mục (với chỉ mục đề xuất):</w:t>
+      </w:r>
+      <w:r>
+        <w:rPr>
+          <w:rFonts w:ascii="Times New Roman" w:hAnsi="Times New Roman" w:cs="Times New Roman"/>
+          <w:noProof/>
+          <w:sz w:val="24"/>
+          <w:szCs w:val="24"/>
+        </w:rPr>
+        <w:t xml:space="preserve"> </w:t>
+      </w:r>
+    </w:p>
+    <w:p>
+      <w:pPr>
+        <w:pStyle w:val="ListParagraph"/>
+        <w:spacing w:after="0"/>
+        <w:ind w:firstLine="0"/>
+        <w:jc w:val="both"/>
+        <w:rPr>
+          <w:rFonts w:ascii="Times New Roman" w:hAnsi="Times New Roman" w:cs="Times New Roman"/>
+          <w:sz w:val="24"/>
+          <w:szCs w:val="24"/>
+        </w:rPr>
+      </w:pPr>
+    </w:p>
+    <w:p>
+      <w:pPr>
+        <w:pStyle w:val="ListParagraph"/>
+        <w:numPr>
+          <w:ilvl w:val="0"/>
+          <w:numId w:val="5"/>
+        </w:numPr>
+        <w:spacing w:after="0"/>
+        <w:jc w:val="both"/>
+        <w:rPr>
+          <w:rFonts w:ascii="Times New Roman" w:hAnsi="Times New Roman" w:cs="Times New Roman"/>
+          <w:sz w:val="24"/>
+          <w:szCs w:val="24"/>
+        </w:rPr>
+      </w:pPr>
+      <w:r>
+        <w:rPr>
+          <w:rFonts w:ascii="Times New Roman" w:hAnsi="Times New Roman" w:cs="Times New Roman"/>
+          <w:noProof/>
+          <w:sz w:val="24"/>
+          <w:szCs w:val="24"/>
+        </w:rPr>
+        <w:drawing>
+          <wp:inline distT="0" distB="0" distL="0" distR="0" wp14:anchorId="20F3DFA0" wp14:editId="0A7905FC">
+            <wp:extent cx="5943600" cy="3425190"/>
+            <wp:effectExtent l="0" t="0" r="0" b="3810"/>
+            <wp:docPr id="22" name="Picture 22" descr="A screenshot of a cell phone&#10;&#10;Description automatically generated"/>
+            <wp:cNvGraphicFramePr>
+              <a:graphicFrameLocks xmlns:a="http://schemas.openxmlformats.org/drawingml/2006/main" noChangeAspect="1"/>
+            </wp:cNvGraphicFramePr>
+            <a:graphic xmlns:a="http://schemas.openxmlformats.org/drawingml/2006/main">
+              <a:graphicData uri="http://schemas.openxmlformats.org/drawingml/2006/picture">
+                <pic:pic xmlns:pic="http://schemas.openxmlformats.org/drawingml/2006/picture">
+                  <pic:nvPicPr>
+                    <pic:cNvPr id="22" name="ss1_1.png"/>
+                    <pic:cNvPicPr/>
+                  </pic:nvPicPr>
+                  <pic:blipFill>
+                    <a:blip r:embed="rId18">
+                      <a:extLst>
+                        <a:ext uri="{28A0092B-C50C-407E-A947-70E740481C1C}">
+                          <a14:useLocalDpi xmlns:a14="http://schemas.microsoft.com/office/drawing/2010/main" val="0"/>
+                        </a:ext>
+                      </a:extLst>
+                    </a:blip>
+                    <a:stretch>
+                      <a:fillRect/>
+                    </a:stretch>
+                  </pic:blipFill>
+                  <pic:spPr>
+                    <a:xfrm>
+                      <a:off x="0" y="0"/>
+                      <a:ext cx="5943600" cy="3425190"/>
+                    </a:xfrm>
+                    <a:prstGeom prst="rect">
+                      <a:avLst/>
+                    </a:prstGeom>
+                  </pic:spPr>
+                </pic:pic>
+              </a:graphicData>
+            </a:graphic>
+          </wp:inline>
+        </w:drawing>
+      </w:r>
+    </w:p>
+    <w:p>
+      <w:pPr>
+        <w:pStyle w:val="ListParagraph"/>
+        <w:spacing w:after="0"/>
+        <w:ind w:firstLine="0"/>
+        <w:jc w:val="both"/>
+        <w:rPr>
+          <w:rFonts w:ascii="Times New Roman" w:hAnsi="Times New Roman" w:cs="Times New Roman"/>
+          <w:sz w:val="24"/>
+          <w:szCs w:val="24"/>
+        </w:rPr>
+      </w:pPr>
+      <w:r>
+        <w:rPr>
+          <w:rFonts w:ascii="Times New Roman" w:hAnsi="Times New Roman" w:cs="Times New Roman"/>
+          <w:noProof/>
+          <w:sz w:val="24"/>
+          <w:szCs w:val="24"/>
+        </w:rPr>
+        <w:lastRenderedPageBreak/>
+        <w:drawing>
+          <wp:inline distT="0" distB="0" distL="0" distR="0" wp14:anchorId="312B3154" wp14:editId="66E8D591">
+            <wp:extent cx="5943600" cy="3982720"/>
+            <wp:effectExtent l="0" t="0" r="0" b="0"/>
+            <wp:docPr id="23" name="Picture 23" descr="A screenshot of a cell phone&#10;&#10;Description automatically generated"/>
+            <wp:cNvGraphicFramePr>
+              <a:graphicFrameLocks xmlns:a="http://schemas.openxmlformats.org/drawingml/2006/main" noChangeAspect="1"/>
+            </wp:cNvGraphicFramePr>
+            <a:graphic xmlns:a="http://schemas.openxmlformats.org/drawingml/2006/main">
+              <a:graphicData uri="http://schemas.openxmlformats.org/drawingml/2006/picture">
+                <pic:pic xmlns:pic="http://schemas.openxmlformats.org/drawingml/2006/picture">
+                  <pic:nvPicPr>
+                    <pic:cNvPr id="23" name="ss2_1.png"/>
+                    <pic:cNvPicPr/>
+                  </pic:nvPicPr>
+                  <pic:blipFill>
+                    <a:blip r:embed="rId19">
+                      <a:extLst>
+                        <a:ext uri="{28A0092B-C50C-407E-A947-70E740481C1C}">
+                          <a14:useLocalDpi xmlns:a14="http://schemas.microsoft.com/office/drawing/2010/main" val="0"/>
+                        </a:ext>
+                      </a:extLst>
+                    </a:blip>
+                    <a:stretch>
+                      <a:fillRect/>
+                    </a:stretch>
+                  </pic:blipFill>
+                  <pic:spPr>
+                    <a:xfrm>
+                      <a:off x="0" y="0"/>
+                      <a:ext cx="5943600" cy="3982720"/>
+                    </a:xfrm>
+                    <a:prstGeom prst="rect">
+                      <a:avLst/>
+                    </a:prstGeom>
+                  </pic:spPr>
+                </pic:pic>
+              </a:graphicData>
+            </a:graphic>
+          </wp:inline>
+        </w:drawing>
+      </w:r>
+      <w:r>
+        <w:rPr>
+          <w:rFonts w:ascii="Times New Roman" w:hAnsi="Times New Roman" w:cs="Times New Roman"/>
+          <w:noProof/>
+          <w:sz w:val="24"/>
+          <w:szCs w:val="24"/>
+        </w:rPr>
+        <w:drawing>
+          <wp:inline distT="0" distB="0" distL="0" distR="0" wp14:anchorId="2160629B" wp14:editId="22EBE5AA">
+            <wp:extent cx="5943600" cy="3683000"/>
+            <wp:effectExtent l="0" t="0" r="0" b="0"/>
+            <wp:docPr id="24" name="Picture 24" descr="A screenshot of a social media post&#10;&#10;Description automatically generated"/>
+            <wp:cNvGraphicFramePr>
+              <a:graphicFrameLocks xmlns:a="http://schemas.openxmlformats.org/drawingml/2006/main" noChangeAspect="1"/>
+            </wp:cNvGraphicFramePr>
+            <a:graphic xmlns:a="http://schemas.openxmlformats.org/drawingml/2006/main">
+              <a:graphicData uri="http://schemas.openxmlformats.org/drawingml/2006/picture">
+                <pic:pic xmlns:pic="http://schemas.openxmlformats.org/drawingml/2006/picture">
+                  <pic:nvPicPr>
+                    <pic:cNvPr id="24" name="ss3_1.png"/>
+                    <pic:cNvPicPr/>
+                  </pic:nvPicPr>
+                  <pic:blipFill>
+                    <a:blip r:embed="rId20">
+                      <a:extLst>
+                        <a:ext uri="{28A0092B-C50C-407E-A947-70E740481C1C}">
+                          <a14:useLocalDpi xmlns:a14="http://schemas.microsoft.com/office/drawing/2010/main" val="0"/>
+                        </a:ext>
+                      </a:extLst>
+                    </a:blip>
+                    <a:stretch>
+                      <a:fillRect/>
+                    </a:stretch>
+                  </pic:blipFill>
+                  <pic:spPr>
+                    <a:xfrm>
+                      <a:off x="0" y="0"/>
+                      <a:ext cx="5943600" cy="3683000"/>
+                    </a:xfrm>
+                    <a:prstGeom prst="rect">
+                      <a:avLst/>
+                    </a:prstGeom>
+                  </pic:spPr>
+                </pic:pic>
+              </a:graphicData>
+            </a:graphic>
+          </wp:inline>
+        </w:drawing>
+      </w:r>
+    </w:p>
+    <w:p>
+      <w:pPr>
+        <w:pStyle w:val="ListParagraph"/>
+        <w:numPr>
+          <w:ilvl w:val="0"/>
+          <w:numId w:val="5"/>
+        </w:numPr>
+        <w:spacing w:after="0"/>
+        <w:jc w:val="both"/>
+        <w:rPr>
+          <w:rFonts w:ascii="Times New Roman" w:hAnsi="Times New Roman" w:cs="Times New Roman"/>
+          <w:sz w:val="24"/>
+          <w:szCs w:val="24"/>
+        </w:rPr>
+      </w:pPr>
+      <w:r>
+        <w:rPr>
+          <w:rFonts w:ascii="Times New Roman" w:hAnsi="Times New Roman" w:cs="Times New Roman"/>
+          <w:sz w:val="24"/>
+          <w:szCs w:val="24"/>
+        </w:rPr>
+        <w:t>Việc thêm chỉ mục sẽ làm tăng tốc độ truy vấn, giúp cho chương trình chạy nhanh hơn.</w:t>
+      </w:r>
+      <w:bookmarkStart w:id="0" w:name="_GoBack"/>
+      <w:bookmarkEnd w:id="0"/>
+      <w:r>
+        <w:rPr>
+          <w:rFonts w:ascii="Times New Roman" w:hAnsi="Times New Roman" w:cs="Times New Roman"/>
+          <w:sz w:val="24"/>
+          <w:szCs w:val="24"/>
+        </w:rPr>
+        <w:t xml:space="preserve"> </w:t>
+      </w:r>
+    </w:p>
+    <w:p>
+      <w:pPr>
+        <w:pStyle w:val="ListParagraph"/>
         <w:numPr>
           <w:ilvl w:val="0"/>
           <w:numId w:val="4"/>
@@ -6059,12 +7165,13 @@
           <w:sz w:val="24"/>
           <w:szCs w:val="24"/>
         </w:rPr>
+        <w:lastRenderedPageBreak/>
         <w:t>Tạo partition trên bảng OrderHeader theo Năm lập hoá đơn (trên hai csdl có index và không index). Thực hiện lại các kết quả truy vấn trên, nhận xét kết quả.</w:t>
       </w:r>
     </w:p>
     <w:p>
       <w:pPr>
-        <w:pStyle w:val="oancuaDanhsach"/>
+        <w:pStyle w:val="ListParagraph"/>
         <w:spacing w:after="0"/>
         <w:ind w:firstLine="0"/>
         <w:jc w:val="both"/>
@@ -6079,7 +7186,7 @@
     </w:p>
     <w:p>
       <w:pPr>
-        <w:pStyle w:val="oancuaDanhsach"/>
+        <w:pStyle w:val="ListParagraph"/>
         <w:numPr>
           <w:ilvl w:val="0"/>
           <w:numId w:val="5"/>
@@ -7749,7 +8856,7 @@
     <w:lsdException w:name="Unresolved Mention" w:semiHidden="1" w:unhideWhenUsed="1"/>
     <w:lsdException w:name="Smart Link" w:semiHidden="1" w:unhideWhenUsed="1"/>
   </w:latentStyles>
-  <w:style w:type="paragraph" w:default="1" w:styleId="Binhthng">
+  <w:style w:type="paragraph" w:default="1" w:styleId="Normal">
     <w:name w:val="Normal"/>
     <w:qFormat/>
     <w:rsid w:val="00831D10"/>
@@ -7764,13 +8871,13 @@
       <w:rFonts w:ascii="Arial" w:hAnsi="Arial"/>
     </w:rPr>
   </w:style>
-  <w:style w:type="character" w:default="1" w:styleId="Phngmcinhcuaoanvn">
+  <w:style w:type="character" w:default="1" w:styleId="DefaultParagraphFont">
     <w:name w:val="Default Paragraph Font"/>
     <w:uiPriority w:val="1"/>
     <w:semiHidden/>
     <w:unhideWhenUsed/>
   </w:style>
-  <w:style w:type="table" w:default="1" w:styleId="BangThngthng">
+  <w:style w:type="table" w:default="1" w:styleId="TableNormal">
     <w:name w:val="Normal Table"/>
     <w:uiPriority w:val="99"/>
     <w:semiHidden/>
@@ -7785,15 +8892,15 @@
       </w:tblCellMar>
     </w:tblPr>
   </w:style>
-  <w:style w:type="numbering" w:default="1" w:styleId="Khngco">
+  <w:style w:type="numbering" w:default="1" w:styleId="NoList">
     <w:name w:val="No List"/>
     <w:uiPriority w:val="99"/>
     <w:semiHidden/>
     <w:unhideWhenUsed/>
   </w:style>
-  <w:style w:type="table" w:styleId="LiBang">
+  <w:style w:type="table" w:styleId="TableGrid">
     <w:name w:val="Table Grid"/>
-    <w:basedOn w:val="BangThngthng"/>
+    <w:basedOn w:val="TableNormal"/>
     <w:uiPriority w:val="59"/>
     <w:rsid w:val="00000617"/>
     <w:pPr>
@@ -7813,9 +8920,9 @@
       </w:tblBorders>
     </w:tblPr>
   </w:style>
-  <w:style w:type="paragraph" w:styleId="oancuaDanhsach">
+  <w:style w:type="paragraph" w:styleId="ListParagraph">
     <w:name w:val="List Paragraph"/>
-    <w:basedOn w:val="Binhthng"/>
+    <w:basedOn w:val="Normal"/>
     <w:uiPriority w:val="34"/>
     <w:qFormat/>
     <w:rsid w:val="00570736"/>

</xml_diff>